<commit_message>
Reasons for choosing components added
</commit_message>
<xml_diff>
--- a/CAN bus Project report.docx
+++ b/CAN bus Project report.docx
@@ -240,7 +240,25 @@
           <w:szCs w:val="28"/>
         </w:rPr>
         <w:tab/>
-        <w:t xml:space="preserve">         (Reg. No 18932522)</w:t>
+        <w:t xml:space="preserve">      </w:t>
+      </w:r>
+      <w:proofErr w:type="gramStart"/>
+      <w:r>
+        <w:rPr>
+          <w:rFonts w:ascii="Times New Roman" w:eastAsia="Times New Roman" w:hAnsi="Times New Roman" w:cs="Times New Roman"/>
+          <w:sz w:val="28"/>
+          <w:szCs w:val="28"/>
+        </w:rPr>
+        <w:t xml:space="preserve">   (</w:t>
+      </w:r>
+      <w:proofErr w:type="gramEnd"/>
+      <w:r>
+        <w:rPr>
+          <w:rFonts w:ascii="Times New Roman" w:eastAsia="Times New Roman" w:hAnsi="Times New Roman" w:cs="Times New Roman"/>
+          <w:sz w:val="28"/>
+          <w:szCs w:val="28"/>
+        </w:rPr>
+        <w:t>Reg. No 18932522)</w:t>
       </w:r>
     </w:p>
     <w:p>
@@ -446,13 +464,23 @@
     </w:p>
     <w:p>
       <w:r>
-        <w:t>This project report describes the design and working of a Motorsport Data Acquisition System</w:t>
+        <w:t xml:space="preserve">This project report describes the design and working of a Motorsport Data Acquisition </w:t>
+      </w:r>
+      <w:proofErr w:type="spellStart"/>
+      <w:proofErr w:type="gramStart"/>
+      <w:r>
+        <w:t>System</w:t>
       </w:r>
       <w:r>
         <w:t>,</w:t>
       </w:r>
       <w:r>
-        <w:t xml:space="preserve">Live Telemetry System </w:t>
+        <w:t>Live</w:t>
+      </w:r>
+      <w:proofErr w:type="spellEnd"/>
+      <w:proofErr w:type="gramEnd"/>
+      <w:r>
+        <w:t xml:space="preserve"> Telemetry System </w:t>
       </w:r>
       <w:r>
         <w:t xml:space="preserve">and Display system </w:t>
@@ -682,6 +710,378 @@
           <w:u w:val="single"/>
         </w:rPr>
         <w:lastRenderedPageBreak/>
+        <w:t>THEORY</w:t>
+      </w:r>
+    </w:p>
+    <w:p>
+      <w:r>
+        <w:t>This part concentrates on the literature survey involved in designing the system.</w:t>
+      </w:r>
+    </w:p>
+    <w:p>
+      <w:pPr>
+        <w:rPr>
+          <w:rFonts w:ascii="Times New Roman" w:eastAsia="Times New Roman" w:hAnsi="Times New Roman" w:cs="Times New Roman"/>
+          <w:b/>
+          <w:sz w:val="20"/>
+          <w:szCs w:val="20"/>
+        </w:rPr>
+      </w:pPr>
+    </w:p>
+    <w:p>
+      <w:pPr>
+        <w:rPr>
+          <w:rFonts w:ascii="Times New Roman" w:eastAsia="Times New Roman" w:hAnsi="Times New Roman" w:cs="Times New Roman"/>
+          <w:b/>
+          <w:sz w:val="20"/>
+          <w:szCs w:val="20"/>
+        </w:rPr>
+      </w:pPr>
+      <w:r>
+        <w:rPr>
+          <w:rFonts w:ascii="Times New Roman" w:eastAsia="Times New Roman" w:hAnsi="Times New Roman" w:cs="Times New Roman"/>
+          <w:b/>
+          <w:sz w:val="20"/>
+          <w:szCs w:val="20"/>
+        </w:rPr>
+        <w:t>THE NEED FOR DATA ACQUISITON AND TELEMETRY IN MOTORSPORTS</w:t>
+      </w:r>
+    </w:p>
+    <w:p>
+      <w:r>
+        <w:t>A design is only as good as the performance of the part in field and in tests</w:t>
+      </w:r>
+      <w:r>
+        <w:t xml:space="preserve">, but to judge whether a part/system is behaving like it is supposed to Data from different sensors monitoring different physical parameters are required to validate the design. A Data Acquisition and Telemetry System helps </w:t>
+      </w:r>
+      <w:r>
+        <w:t>analyse the vehicles behaviour during different tests and set ups.</w:t>
+      </w:r>
+    </w:p>
+    <w:p>
+      <w:r>
+        <w:t>Simulations can predict a certain parts behaviour but to ensure proper results and safety such a system is a must.</w:t>
+      </w:r>
+    </w:p>
+    <w:p>
+      <w:r>
+        <w:t xml:space="preserve">A Telemetry System also helps you analyse your driver’s performance. Looking at real-time data while your driver is on the track can help give invaluable feedback to improve performance. </w:t>
+      </w:r>
+    </w:p>
+    <w:p>
+      <w:r>
+        <w:t>Lastly, Motorsport is a continuous improvement process. Logged data helps designers avoid the mistakes their predecessors committed or take useful information out of their successes.</w:t>
+      </w:r>
+    </w:p>
+    <w:p/>
+    <w:p>
+      <w:pPr>
+        <w:rPr>
+          <w:rFonts w:ascii="Times New Roman" w:eastAsia="Times New Roman" w:hAnsi="Times New Roman" w:cs="Times New Roman"/>
+          <w:b/>
+          <w:sz w:val="20"/>
+          <w:szCs w:val="20"/>
+        </w:rPr>
+      </w:pPr>
+      <w:r>
+        <w:rPr>
+          <w:rFonts w:ascii="Times New Roman" w:eastAsia="Times New Roman" w:hAnsi="Times New Roman" w:cs="Times New Roman"/>
+          <w:b/>
+          <w:sz w:val="20"/>
+          <w:szCs w:val="20"/>
+        </w:rPr>
+        <w:t>WHY CONTROLLER AREA NETWORK?</w:t>
+      </w:r>
+    </w:p>
+    <w:p>
+      <w:pPr>
+        <w:rPr>
+          <w:rFonts w:asciiTheme="minorHAnsi" w:eastAsia="Times New Roman" w:hAnsiTheme="minorHAnsi" w:cstheme="minorHAnsi"/>
+          <w:bCs/>
+        </w:rPr>
+      </w:pPr>
+      <w:r>
+        <w:rPr>
+          <w:rFonts w:asciiTheme="minorHAnsi" w:eastAsia="Times New Roman" w:hAnsiTheme="minorHAnsi" w:cstheme="minorHAnsi"/>
+          <w:bCs/>
+        </w:rPr>
+        <w:t xml:space="preserve">Controller Area Network is a </w:t>
+      </w:r>
+      <w:r>
+        <w:rPr>
+          <w:rFonts w:asciiTheme="minorHAnsi" w:eastAsia="Times New Roman" w:hAnsiTheme="minorHAnsi" w:cstheme="minorHAnsi"/>
+          <w:bCs/>
+        </w:rPr>
+        <w:t>multi-master, message broadcast system that allows a maximum signalling rate of 1 megabit per second(bps). In a CAN network</w:t>
+      </w:r>
+      <w:r>
+        <w:rPr>
+          <w:rFonts w:asciiTheme="minorHAnsi" w:eastAsia="Times New Roman" w:hAnsiTheme="minorHAnsi" w:cstheme="minorHAnsi"/>
+          <w:bCs/>
+        </w:rPr>
+        <w:t xml:space="preserve">, many short messages like temperature or RPM are broadcast to the entire network, which provides for data consistency in every node of the system. The protocol is a motorsport and commercial industry standard due to its modular and 2-wire physical bus which has led to the replacement of complex wiring harnesses.  </w:t>
+      </w:r>
+    </w:p>
+    <w:p>
+      <w:pPr>
+        <w:rPr>
+          <w:rFonts w:asciiTheme="minorHAnsi" w:eastAsia="Times New Roman" w:hAnsiTheme="minorHAnsi" w:cstheme="minorHAnsi"/>
+          <w:bCs/>
+        </w:rPr>
+      </w:pPr>
+      <w:r>
+        <w:rPr>
+          <w:rFonts w:asciiTheme="minorHAnsi" w:eastAsia="Times New Roman" w:hAnsiTheme="minorHAnsi" w:cstheme="minorHAnsi"/>
+          <w:bCs/>
+        </w:rPr>
+        <w:t>Additionally,</w:t>
+      </w:r>
+      <w:r>
+        <w:rPr>
+          <w:rFonts w:asciiTheme="minorHAnsi" w:eastAsia="Times New Roman" w:hAnsiTheme="minorHAnsi" w:cstheme="minorHAnsi"/>
+          <w:bCs/>
+        </w:rPr>
+        <w:t xml:space="preserve"> Controller Area Network sends specialized </w:t>
+      </w:r>
+      <w:r>
+        <w:rPr>
+          <w:rFonts w:asciiTheme="minorHAnsi" w:eastAsia="Times New Roman" w:hAnsiTheme="minorHAnsi" w:cstheme="minorHAnsi"/>
+          <w:bCs/>
+        </w:rPr>
+        <w:t xml:space="preserve">standard </w:t>
+      </w:r>
+      <w:r>
+        <w:rPr>
+          <w:rFonts w:asciiTheme="minorHAnsi" w:eastAsia="Times New Roman" w:hAnsiTheme="minorHAnsi" w:cstheme="minorHAnsi"/>
+          <w:bCs/>
+        </w:rPr>
+        <w:t>CAN Message formats which allow</w:t>
+      </w:r>
+      <w:r>
+        <w:rPr>
+          <w:rFonts w:asciiTheme="minorHAnsi" w:eastAsia="Times New Roman" w:hAnsiTheme="minorHAnsi" w:cstheme="minorHAnsi"/>
+          <w:bCs/>
+        </w:rPr>
+        <w:t xml:space="preserve"> up to 8 bytes of data per message </w:t>
+      </w:r>
+      <w:r>
+        <w:rPr>
+          <w:rFonts w:asciiTheme="minorHAnsi" w:eastAsia="Times New Roman" w:hAnsiTheme="minorHAnsi" w:cstheme="minorHAnsi"/>
+          <w:bCs/>
+        </w:rPr>
+        <w:t xml:space="preserve">each with their own 11-bit identifier which decide the message arbitration and prevent message collision. </w:t>
+      </w:r>
+    </w:p>
+    <w:p>
+      <w:pPr>
+        <w:rPr>
+          <w:rFonts w:asciiTheme="minorHAnsi" w:eastAsia="Times New Roman" w:hAnsiTheme="minorHAnsi" w:cstheme="minorHAnsi"/>
+          <w:b/>
+        </w:rPr>
+      </w:pPr>
+    </w:p>
+    <w:p>
+      <w:pPr>
+        <w:rPr>
+          <w:rFonts w:ascii="Times New Roman" w:eastAsia="Times New Roman" w:hAnsi="Times New Roman" w:cs="Times New Roman"/>
+          <w:b/>
+          <w:sz w:val="20"/>
+          <w:szCs w:val="20"/>
+        </w:rPr>
+      </w:pPr>
+      <w:r>
+        <w:rPr>
+          <w:rFonts w:ascii="Times New Roman" w:eastAsia="Times New Roman" w:hAnsi="Times New Roman" w:cs="Times New Roman"/>
+          <w:b/>
+          <w:sz w:val="20"/>
+          <w:szCs w:val="20"/>
+        </w:rPr>
+        <w:t>DESIGN CONSIDERATIONS</w:t>
+      </w:r>
+    </w:p>
+    <w:p>
+      <w:pPr>
+        <w:rPr>
+          <w:rFonts w:asciiTheme="minorHAnsi" w:eastAsia="Times New Roman" w:hAnsiTheme="minorHAnsi" w:cstheme="minorHAnsi"/>
+          <w:bCs/>
+        </w:rPr>
+      </w:pPr>
+      <w:r>
+        <w:rPr>
+          <w:rFonts w:asciiTheme="minorHAnsi" w:eastAsia="Times New Roman" w:hAnsiTheme="minorHAnsi" w:cstheme="minorHAnsi"/>
+          <w:bCs/>
+        </w:rPr>
+        <w:t>T</w:t>
+      </w:r>
+      <w:r>
+        <w:rPr>
+          <w:rFonts w:asciiTheme="minorHAnsi" w:eastAsia="Times New Roman" w:hAnsiTheme="minorHAnsi" w:cstheme="minorHAnsi"/>
+          <w:bCs/>
+        </w:rPr>
+        <w:t>he main factors that were taken into consideration before picking any component</w:t>
+      </w:r>
+    </w:p>
+    <w:p>
+      <w:pPr>
+        <w:numPr>
+          <w:ilvl w:val="0"/>
+          <w:numId w:val="4"/>
+        </w:numPr>
+        <w:spacing w:after="0"/>
+        <w:rPr>
+          <w:color w:val="000000"/>
+        </w:rPr>
+      </w:pPr>
+      <w:r>
+        <w:rPr>
+          <w:color w:val="000000"/>
+        </w:rPr>
+        <w:t>Ability to withstand the harsh motorsport environment</w:t>
+      </w:r>
+    </w:p>
+    <w:p>
+      <w:pPr>
+        <w:pStyle w:val="ListParagraph"/>
+        <w:numPr>
+          <w:ilvl w:val="0"/>
+          <w:numId w:val="4"/>
+        </w:numPr>
+        <w:rPr>
+          <w:rFonts w:asciiTheme="minorHAnsi" w:eastAsia="Times New Roman" w:hAnsiTheme="minorHAnsi" w:cstheme="minorHAnsi"/>
+          <w:bCs/>
+        </w:rPr>
+      </w:pPr>
+      <w:r>
+        <w:rPr>
+          <w:rFonts w:asciiTheme="minorHAnsi" w:eastAsia="Times New Roman" w:hAnsiTheme="minorHAnsi" w:cstheme="minorHAnsi"/>
+          <w:bCs/>
+        </w:rPr>
+        <w:t>Ease of programming and interface</w:t>
+      </w:r>
+    </w:p>
+    <w:p>
+      <w:pPr>
+        <w:pStyle w:val="ListParagraph"/>
+        <w:numPr>
+          <w:ilvl w:val="0"/>
+          <w:numId w:val="4"/>
+        </w:numPr>
+        <w:rPr>
+          <w:rFonts w:asciiTheme="minorHAnsi" w:eastAsia="Times New Roman" w:hAnsiTheme="minorHAnsi" w:cstheme="minorHAnsi"/>
+          <w:bCs/>
+        </w:rPr>
+      </w:pPr>
+      <w:r>
+        <w:rPr>
+          <w:rFonts w:asciiTheme="minorHAnsi" w:eastAsia="Times New Roman" w:hAnsiTheme="minorHAnsi" w:cstheme="minorHAnsi"/>
+          <w:bCs/>
+        </w:rPr>
+        <w:t>CAN compatibility and other communication protocol compatibility.</w:t>
+      </w:r>
+    </w:p>
+    <w:p>
+      <w:pPr>
+        <w:pStyle w:val="ListParagraph"/>
+        <w:numPr>
+          <w:ilvl w:val="0"/>
+          <w:numId w:val="4"/>
+        </w:numPr>
+        <w:rPr>
+          <w:rFonts w:asciiTheme="minorHAnsi" w:eastAsia="Times New Roman" w:hAnsiTheme="minorHAnsi" w:cstheme="minorHAnsi"/>
+          <w:bCs/>
+        </w:rPr>
+      </w:pPr>
+      <w:r>
+        <w:rPr>
+          <w:rFonts w:asciiTheme="minorHAnsi" w:eastAsia="Times New Roman" w:hAnsiTheme="minorHAnsi" w:cstheme="minorHAnsi"/>
+          <w:bCs/>
+        </w:rPr>
+        <w:t>Ability to self-diagnose and repair data errors and physical layer errors.</w:t>
+      </w:r>
+      <w:r>
+        <w:rPr>
+          <w:rFonts w:asciiTheme="minorHAnsi" w:eastAsia="Times New Roman" w:hAnsiTheme="minorHAnsi" w:cstheme="minorHAnsi"/>
+          <w:bCs/>
+        </w:rPr>
+        <w:t xml:space="preserve"> </w:t>
+      </w:r>
+    </w:p>
+    <w:p>
+      <w:pPr>
+        <w:rPr>
+          <w:rFonts w:asciiTheme="minorHAnsi" w:eastAsia="Times New Roman" w:hAnsiTheme="minorHAnsi" w:cstheme="minorHAnsi"/>
+          <w:b/>
+        </w:rPr>
+      </w:pPr>
+    </w:p>
+    <w:p>
+      <w:pPr>
+        <w:rPr>
+          <w:rFonts w:ascii="Times New Roman" w:eastAsia="Times New Roman" w:hAnsi="Times New Roman" w:cs="Times New Roman"/>
+          <w:b/>
+          <w:sz w:val="24"/>
+          <w:szCs w:val="24"/>
+          <w:u w:val="single"/>
+        </w:rPr>
+      </w:pPr>
+    </w:p>
+    <w:p>
+      <w:pPr>
+        <w:rPr>
+          <w:rFonts w:ascii="Times New Roman" w:eastAsia="Times New Roman" w:hAnsi="Times New Roman" w:cs="Times New Roman"/>
+          <w:b/>
+          <w:sz w:val="20"/>
+          <w:szCs w:val="20"/>
+        </w:rPr>
+      </w:pPr>
+    </w:p>
+    <w:p>
+      <w:pPr>
+        <w:rPr>
+          <w:rFonts w:ascii="Times New Roman" w:eastAsia="Times New Roman" w:hAnsi="Times New Roman" w:cs="Times New Roman"/>
+          <w:b/>
+          <w:sz w:val="20"/>
+          <w:szCs w:val="20"/>
+        </w:rPr>
+      </w:pPr>
+    </w:p>
+    <w:p>
+      <w:pPr>
+        <w:rPr>
+          <w:rFonts w:ascii="Times New Roman" w:eastAsia="Times New Roman" w:hAnsi="Times New Roman" w:cs="Times New Roman"/>
+          <w:b/>
+          <w:sz w:val="20"/>
+          <w:szCs w:val="20"/>
+        </w:rPr>
+      </w:pPr>
+    </w:p>
+    <w:p>
+      <w:pPr>
+        <w:rPr>
+          <w:rFonts w:ascii="Times New Roman" w:eastAsia="Times New Roman" w:hAnsi="Times New Roman" w:cs="Times New Roman"/>
+          <w:b/>
+          <w:sz w:val="20"/>
+          <w:szCs w:val="20"/>
+        </w:rPr>
+      </w:pPr>
+    </w:p>
+    <w:p>
+      <w:pPr>
+        <w:rPr>
+          <w:rFonts w:ascii="Times New Roman" w:eastAsia="Times New Roman" w:hAnsi="Times New Roman" w:cs="Times New Roman"/>
+          <w:b/>
+          <w:sz w:val="20"/>
+          <w:szCs w:val="20"/>
+        </w:rPr>
+      </w:pPr>
+      <w:r>
+        <w:rPr>
+          <w:rFonts w:ascii="Times New Roman" w:eastAsia="Times New Roman" w:hAnsi="Times New Roman" w:cs="Times New Roman"/>
+          <w:b/>
+          <w:sz w:val="20"/>
+          <w:szCs w:val="20"/>
+        </w:rPr>
+        <w:lastRenderedPageBreak/>
         <w:t>COMPONENTS</w:t>
       </w:r>
     </w:p>
@@ -695,8 +1095,8 @@
         <w:rPr>
           <w:rFonts w:ascii="Times New Roman" w:eastAsia="Times New Roman" w:hAnsi="Times New Roman" w:cs="Times New Roman"/>
           <w:b/>
-          <w:sz w:val="24"/>
-          <w:szCs w:val="24"/>
+          <w:sz w:val="20"/>
+          <w:szCs w:val="20"/>
           <w:u w:val="single"/>
         </w:rPr>
       </w:pPr>
@@ -704,8 +1104,8 @@
         <w:rPr>
           <w:rFonts w:ascii="Times New Roman" w:eastAsia="Times New Roman" w:hAnsi="Times New Roman" w:cs="Times New Roman"/>
           <w:b/>
-          <w:sz w:val="24"/>
-          <w:szCs w:val="24"/>
+          <w:sz w:val="20"/>
+          <w:szCs w:val="20"/>
         </w:rPr>
         <w:t>MoTeC M400</w:t>
       </w:r>
@@ -713,8 +1113,8 @@
         <w:rPr>
           <w:rFonts w:ascii="Times New Roman" w:eastAsia="Times New Roman" w:hAnsi="Times New Roman" w:cs="Times New Roman"/>
           <w:b/>
-          <w:sz w:val="24"/>
-          <w:szCs w:val="24"/>
+          <w:sz w:val="20"/>
+          <w:szCs w:val="20"/>
         </w:rPr>
         <w:t xml:space="preserve"> ECU</w:t>
       </w:r>
@@ -732,70 +1132,112 @@
           <w:rFonts w:asciiTheme="minorHAnsi" w:hAnsiTheme="minorHAnsi" w:cstheme="minorHAnsi"/>
           <w:lang w:val="en-US"/>
         </w:rPr>
-        <w:t>The MotecM400 engine control unit is a part of the Hundred Series of the Motec ECU's. It is specifically designed for a four</w:t>
+        <w:t>The MotecM400 engine control unit is a part of the Hundred Series of the Mo</w:t>
       </w:r>
       <w:r>
         <w:rPr>
           <w:rFonts w:asciiTheme="minorHAnsi" w:hAnsiTheme="minorHAnsi" w:cstheme="minorHAnsi"/>
           <w:lang w:val="en-US"/>
         </w:rPr>
-        <w:t>-</w:t>
+        <w:t>TeC</w:t>
       </w:r>
       <w:r>
         <w:rPr>
           <w:rFonts w:asciiTheme="minorHAnsi" w:hAnsiTheme="minorHAnsi" w:cstheme="minorHAnsi"/>
           <w:lang w:val="en-US"/>
         </w:rPr>
-        <w:t>cylinder engine</w:t>
+        <w:t xml:space="preserve"> ECU's. It is specifically designed for a four</w:t>
       </w:r>
       <w:r>
         <w:rPr>
           <w:rFonts w:asciiTheme="minorHAnsi" w:hAnsiTheme="minorHAnsi" w:cstheme="minorHAnsi"/>
           <w:lang w:val="en-US"/>
         </w:rPr>
-        <w:t>.</w:t>
-      </w:r>
-      <w:r>
-        <w:rPr>
-          <w:rFonts w:ascii="Arial" w:hAnsi="Arial" w:cs="Arial"/>
+        <w:t>-</w:t>
+      </w:r>
+      <w:r>
+        <w:rPr>
+          <w:rFonts w:asciiTheme="minorHAnsi" w:hAnsiTheme="minorHAnsi" w:cstheme="minorHAnsi"/>
+          <w:lang w:val="en-US"/>
+        </w:rPr>
+        <w:t>cylinder engine.</w:t>
+      </w:r>
+      <w:r>
+        <w:rPr>
+          <w:rFonts w:asciiTheme="minorHAnsi" w:hAnsiTheme="minorHAnsi" w:cstheme="minorHAnsi"/>
           <w:color w:val="000000"/>
         </w:rPr>
+        <w:t xml:space="preserve"> It provides multiple features for engine tuning and management</w:t>
+      </w:r>
+      <w:r>
+        <w:rPr>
+          <w:rFonts w:asciiTheme="minorHAnsi" w:hAnsiTheme="minorHAnsi" w:cstheme="minorHAnsi"/>
+          <w:color w:val="000000"/>
+        </w:rPr>
         <w:t xml:space="preserve"> </w:t>
       </w:r>
       <w:r>
         <w:rPr>
-          <w:rFonts w:ascii="Arial" w:hAnsi="Arial" w:cs="Arial"/>
+          <w:rFonts w:asciiTheme="minorHAnsi" w:hAnsiTheme="minorHAnsi" w:cstheme="minorHAnsi"/>
           <w:color w:val="000000"/>
         </w:rPr>
-        <w:t>It</w:t>
-      </w:r>
-      <w:r>
-        <w:rPr>
-          <w:rFonts w:ascii="Arial" w:hAnsi="Arial" w:cs="Arial"/>
+        <w:t>and</w:t>
+      </w:r>
+      <w:r>
+        <w:rPr>
+          <w:rFonts w:asciiTheme="minorHAnsi" w:hAnsiTheme="minorHAnsi" w:cstheme="minorHAnsi"/>
           <w:color w:val="000000"/>
         </w:rPr>
-        <w:t xml:space="preserve"> provides multiple features for engine tuning and management</w:t>
-      </w:r>
-      <w:r>
-        <w:rPr>
-          <w:rFonts w:ascii="Arial" w:hAnsi="Arial" w:cs="Arial"/>
+        <w:t xml:space="preserve"> supports CAN protocol</w:t>
+      </w:r>
+      <w:r>
+        <w:rPr>
+          <w:rFonts w:asciiTheme="minorHAnsi" w:hAnsiTheme="minorHAnsi" w:cstheme="minorHAnsi"/>
           <w:color w:val="000000"/>
         </w:rPr>
-        <w:t xml:space="preserve"> and</w:t>
-      </w:r>
-      <w:r>
-        <w:rPr>
-          <w:rFonts w:ascii="Arial" w:hAnsi="Arial" w:cs="Arial"/>
+        <w:t>. It is connected to various</w:t>
+      </w:r>
+      <w:r>
+        <w:rPr>
+          <w:rFonts w:asciiTheme="minorHAnsi" w:hAnsiTheme="minorHAnsi" w:cstheme="minorHAnsi"/>
           <w:color w:val="000000"/>
         </w:rPr>
-        <w:t xml:space="preserve"> also supports CAN protocol</w:t>
-      </w:r>
-      <w:r>
-        <w:rPr>
-          <w:rFonts w:ascii="Arial" w:hAnsi="Arial" w:cs="Arial"/>
+        <w:t xml:space="preserve"> Engine</w:t>
+      </w:r>
+      <w:r>
+        <w:rPr>
+          <w:rFonts w:asciiTheme="minorHAnsi" w:hAnsiTheme="minorHAnsi" w:cstheme="minorHAnsi"/>
           <w:color w:val="000000"/>
         </w:rPr>
-        <w:t>. It is connected to various sensors in the car and transmits their data to the CAN bud=s</w:t>
+        <w:t xml:space="preserve"> sensors in the car and transmits their data to the CAN bu</w:t>
+      </w:r>
+      <w:r>
+        <w:rPr>
+          <w:rFonts w:asciiTheme="minorHAnsi" w:hAnsiTheme="minorHAnsi" w:cstheme="minorHAnsi"/>
+          <w:color w:val="000000"/>
+        </w:rPr>
+        <w:t>s.</w:t>
+      </w:r>
+      <w:r>
+        <w:rPr>
+          <w:rFonts w:asciiTheme="minorHAnsi" w:hAnsiTheme="minorHAnsi" w:cstheme="minorHAnsi"/>
+          <w:color w:val="000000"/>
+        </w:rPr>
+        <w:t xml:space="preserve"> </w:t>
+      </w:r>
+      <w:r>
+        <w:rPr>
+          <w:rFonts w:asciiTheme="minorHAnsi" w:hAnsiTheme="minorHAnsi" w:cstheme="minorHAnsi"/>
+          <w:color w:val="000000"/>
+        </w:rPr>
+        <w:t xml:space="preserve">A market bought ECU was chosen over a custom made one due to </w:t>
+      </w:r>
+      <w:r>
+        <w:rPr>
+          <w:rFonts w:asciiTheme="minorHAnsi" w:hAnsiTheme="minorHAnsi" w:cstheme="minorHAnsi"/>
+          <w:color w:val="000000"/>
+        </w:rPr>
+        <w:t>its ease of programmability and driver aids such as launch control and traction control.</w:t>
       </w:r>
     </w:p>
     <w:p>
@@ -818,8 +1260,8 @@
         <w:rPr>
           <w:rFonts w:ascii="Times New Roman" w:eastAsia="Times New Roman" w:hAnsi="Times New Roman" w:cs="Times New Roman"/>
           <w:b/>
-          <w:sz w:val="24"/>
-          <w:szCs w:val="24"/>
+          <w:sz w:val="20"/>
+          <w:szCs w:val="20"/>
           <w:u w:val="single"/>
         </w:rPr>
       </w:pPr>
@@ -827,8 +1269,8 @@
         <w:rPr>
           <w:rFonts w:ascii="Times New Roman" w:eastAsia="Times New Roman" w:hAnsi="Times New Roman" w:cs="Times New Roman"/>
           <w:b/>
-          <w:sz w:val="24"/>
-          <w:szCs w:val="24"/>
+          <w:sz w:val="20"/>
+          <w:szCs w:val="20"/>
         </w:rPr>
         <w:t>STM32 M</w:t>
       </w:r>
@@ -836,8 +1278,8 @@
         <w:rPr>
           <w:rFonts w:ascii="Times New Roman" w:eastAsia="Times New Roman" w:hAnsi="Times New Roman" w:cs="Times New Roman"/>
           <w:b/>
-          <w:sz w:val="24"/>
-          <w:szCs w:val="24"/>
+          <w:sz w:val="20"/>
+          <w:szCs w:val="20"/>
         </w:rPr>
         <w:t>ini</w:t>
       </w:r>
@@ -845,8 +1287,8 @@
         <w:rPr>
           <w:rFonts w:ascii="Times New Roman" w:eastAsia="Times New Roman" w:hAnsi="Times New Roman" w:cs="Times New Roman"/>
           <w:b/>
-          <w:sz w:val="24"/>
-          <w:szCs w:val="24"/>
+          <w:sz w:val="20"/>
+          <w:szCs w:val="20"/>
         </w:rPr>
         <w:t xml:space="preserve"> M4 </w:t>
       </w:r>
@@ -878,15 +1320,73 @@
           <w:rFonts w:asciiTheme="minorHAnsi" w:eastAsia="Times New Roman" w:hAnsiTheme="minorHAnsi" w:cstheme="minorHAnsi"/>
           <w:bCs/>
         </w:rPr>
-        <w:t xml:space="preserve">. </w:t>
-      </w:r>
-      <w:r>
-        <w:rPr>
-          <w:rFonts w:asciiTheme="minorHAnsi" w:eastAsia="Times New Roman" w:hAnsiTheme="minorHAnsi" w:cstheme="minorHAnsi"/>
-          <w:bCs/>
-        </w:rPr>
-        <w:t>The board comes fitted with 15 Analog Input Pins and an inbuilt CAN Controller. The system Utilises 2 such boards, one positioned in the front and one in the rear of the vehicle, to collect data from all the non-engine sensors (ECU sensors), format them into appropriate CAN messages and transmit them onto the CAN bus.</w:t>
-      </w:r>
+        <w:t>.</w:t>
+      </w:r>
+      <w:r>
+        <w:rPr>
+          <w:rFonts w:asciiTheme="minorHAnsi" w:eastAsia="Times New Roman" w:hAnsiTheme="minorHAnsi" w:cstheme="minorHAnsi"/>
+          <w:bCs/>
+        </w:rPr>
+        <w:t xml:space="preserve"> The Mini M4 was chosen</w:t>
+      </w:r>
+      <w:r>
+        <w:rPr>
+          <w:rFonts w:asciiTheme="minorHAnsi" w:eastAsia="Times New Roman" w:hAnsiTheme="minorHAnsi" w:cstheme="minorHAnsi"/>
+          <w:bCs/>
+        </w:rPr>
+        <w:t xml:space="preserve"> </w:t>
+      </w:r>
+      <w:r>
+        <w:rPr>
+          <w:rFonts w:asciiTheme="minorHAnsi" w:eastAsia="Times New Roman" w:hAnsiTheme="minorHAnsi" w:cstheme="minorHAnsi"/>
+          <w:bCs/>
+        </w:rPr>
+        <w:t>because the</w:t>
+      </w:r>
+      <w:r>
+        <w:rPr>
+          <w:rFonts w:asciiTheme="minorHAnsi" w:eastAsia="Times New Roman" w:hAnsiTheme="minorHAnsi" w:cstheme="minorHAnsi"/>
+          <w:bCs/>
+        </w:rPr>
+        <w:t xml:space="preserve"> board comes fitted with 15 Analog Input Pins</w:t>
+      </w:r>
+      <w:r>
+        <w:rPr>
+          <w:rFonts w:asciiTheme="minorHAnsi" w:eastAsia="Times New Roman" w:hAnsiTheme="minorHAnsi" w:cstheme="minorHAnsi"/>
+          <w:bCs/>
+        </w:rPr>
+        <w:t>,</w:t>
+      </w:r>
+      <w:r>
+        <w:rPr>
+          <w:rFonts w:asciiTheme="minorHAnsi" w:eastAsia="Times New Roman" w:hAnsiTheme="minorHAnsi" w:cstheme="minorHAnsi"/>
+          <w:bCs/>
+        </w:rPr>
+        <w:t xml:space="preserve"> an inbuilt CAN Controller</w:t>
+      </w:r>
+      <w:r>
+        <w:rPr>
+          <w:rFonts w:asciiTheme="minorHAnsi" w:eastAsia="Times New Roman" w:hAnsiTheme="minorHAnsi" w:cstheme="minorHAnsi"/>
+          <w:bCs/>
+        </w:rPr>
+        <w:t xml:space="preserve"> and has a very compact form factor</w:t>
+      </w:r>
+      <w:r>
+        <w:rPr>
+          <w:rFonts w:asciiTheme="minorHAnsi" w:eastAsia="Times New Roman" w:hAnsiTheme="minorHAnsi" w:cstheme="minorHAnsi"/>
+          <w:bCs/>
+        </w:rPr>
+        <w:t>. The system Utilises 2 such boards, one positioned in the front and one in the rear of the vehicle, to collect data from all the non-engine sensors (ECU sensors), format them into appropriate CAN messages and transmit them onto the CAN bus.</w:t>
+      </w:r>
+    </w:p>
+    <w:p>
+      <w:pPr>
+        <w:pStyle w:val="ListParagraph"/>
+        <w:rPr>
+          <w:rFonts w:asciiTheme="minorHAnsi" w:eastAsia="Times New Roman" w:hAnsiTheme="minorHAnsi" w:cstheme="minorHAnsi"/>
+          <w:bCs/>
+        </w:rPr>
+      </w:pPr>
     </w:p>
     <w:p>
       <w:pPr>
@@ -898,8 +1398,8 @@
         <w:rPr>
           <w:rFonts w:ascii="Times New Roman" w:eastAsia="Times New Roman" w:hAnsi="Times New Roman" w:cs="Times New Roman"/>
           <w:b/>
-          <w:sz w:val="24"/>
-          <w:szCs w:val="24"/>
+          <w:sz w:val="20"/>
+          <w:szCs w:val="20"/>
           <w:u w:val="single"/>
         </w:rPr>
       </w:pPr>
@@ -907,8 +1407,8 @@
         <w:rPr>
           <w:rFonts w:ascii="Times New Roman" w:eastAsia="Times New Roman" w:hAnsi="Times New Roman" w:cs="Times New Roman"/>
           <w:b/>
-          <w:sz w:val="24"/>
-          <w:szCs w:val="24"/>
+          <w:sz w:val="20"/>
+          <w:szCs w:val="20"/>
         </w:rPr>
         <w:t>Arduino Uno</w:t>
       </w:r>
@@ -985,6 +1485,22 @@
         </w:rPr>
         <w:t>Its role in the system is to collect data from the CAN bus and transfer it to the XBEE module via UART.</w:t>
       </w:r>
+      <w:r>
+        <w:rPr>
+          <w:rFonts w:asciiTheme="minorHAnsi" w:eastAsia="Times New Roman" w:hAnsiTheme="minorHAnsi" w:cstheme="minorHAnsi"/>
+          <w:bCs/>
+        </w:rPr>
+        <w:t xml:space="preserve"> It was chosen due to its small form factor and ease of programmability.</w:t>
+      </w:r>
+    </w:p>
+    <w:p>
+      <w:pPr>
+        <w:pStyle w:val="ListParagraph"/>
+        <w:rPr>
+          <w:rFonts w:asciiTheme="minorHAnsi" w:eastAsia="Times New Roman" w:hAnsiTheme="minorHAnsi" w:cstheme="minorHAnsi"/>
+          <w:bCs/>
+        </w:rPr>
+      </w:pPr>
     </w:p>
     <w:bookmarkEnd w:id="0"/>
     <w:p>
@@ -997,8 +1513,8 @@
         <w:rPr>
           <w:rFonts w:ascii="Times New Roman" w:eastAsia="Times New Roman" w:hAnsi="Times New Roman" w:cs="Times New Roman"/>
           <w:b/>
-          <w:sz w:val="24"/>
-          <w:szCs w:val="24"/>
+          <w:sz w:val="20"/>
+          <w:szCs w:val="20"/>
           <w:u w:val="single"/>
         </w:rPr>
       </w:pPr>
@@ -1006,8 +1522,8 @@
         <w:rPr>
           <w:rFonts w:ascii="Times New Roman" w:eastAsia="Times New Roman" w:hAnsi="Times New Roman" w:cs="Times New Roman"/>
           <w:b/>
-          <w:sz w:val="24"/>
-          <w:szCs w:val="24"/>
+          <w:sz w:val="20"/>
+          <w:szCs w:val="20"/>
         </w:rPr>
         <w:t>Arduino Mega</w:t>
       </w:r>
@@ -1032,42 +1548,7 @@
           <w:rFonts w:asciiTheme="minorHAnsi" w:eastAsia="Times New Roman" w:hAnsiTheme="minorHAnsi" w:cstheme="minorHAnsi"/>
           <w:bCs/>
         </w:rPr>
-        <w:t xml:space="preserve">microcontroller board based on the Atmega2560 microcontroller. </w:t>
-      </w:r>
-      <w:r>
-        <w:rPr>
-          <w:rFonts w:asciiTheme="minorHAnsi" w:eastAsia="Times New Roman" w:hAnsiTheme="minorHAnsi" w:cstheme="minorHAnsi"/>
-          <w:bCs/>
-        </w:rPr>
-        <w:t xml:space="preserve">The board has </w:t>
-      </w:r>
-      <w:r>
-        <w:rPr>
-          <w:rFonts w:asciiTheme="minorHAnsi" w:eastAsia="Times New Roman" w:hAnsiTheme="minorHAnsi" w:cstheme="minorHAnsi"/>
-          <w:bCs/>
-        </w:rPr>
-        <w:t>5</w:t>
-      </w:r>
-      <w:r>
-        <w:rPr>
-          <w:rFonts w:asciiTheme="minorHAnsi" w:eastAsia="Times New Roman" w:hAnsiTheme="minorHAnsi" w:cstheme="minorHAnsi"/>
-          <w:bCs/>
-        </w:rPr>
-        <w:t xml:space="preserve">4 digital I/O pins and </w:t>
-      </w:r>
-      <w:r>
-        <w:rPr>
-          <w:rFonts w:asciiTheme="minorHAnsi" w:eastAsia="Times New Roman" w:hAnsiTheme="minorHAnsi" w:cstheme="minorHAnsi"/>
-          <w:bCs/>
-        </w:rPr>
-        <w:t>1</w:t>
-      </w:r>
-      <w:r>
-        <w:rPr>
-          <w:rFonts w:asciiTheme="minorHAnsi" w:eastAsia="Times New Roman" w:hAnsiTheme="minorHAnsi" w:cstheme="minorHAnsi"/>
-          <w:bCs/>
-        </w:rPr>
-        <w:t>6 Analog input pins.</w:t>
+        <w:t>microcontroller board based on the Atmega2560 microcontroller. The board has 54 digital I/O pins and 16 Analog input pins.</w:t>
       </w:r>
       <w:r>
         <w:rPr>
@@ -1095,22 +1576,54 @@
           <w:rFonts w:asciiTheme="minorHAnsi" w:eastAsia="Times New Roman" w:hAnsiTheme="minorHAnsi" w:cstheme="minorHAnsi"/>
           <w:bCs/>
         </w:rPr>
-        <w:t>Its role in t</w:t>
-      </w:r>
-      <w:r>
-        <w:rPr>
-          <w:rFonts w:asciiTheme="minorHAnsi" w:eastAsia="Times New Roman" w:hAnsiTheme="minorHAnsi" w:cstheme="minorHAnsi"/>
-          <w:bCs/>
-        </w:rPr>
-        <w:t xml:space="preserve">he system is to control the display. It receives data from the CAN bus and transfers it to the display using </w:t>
-      </w:r>
-      <w:r>
-        <w:rPr>
-          <w:rFonts w:asciiTheme="minorHAnsi" w:eastAsia="Times New Roman" w:hAnsiTheme="minorHAnsi" w:cstheme="minorHAnsi"/>
-          <w:bCs/>
-        </w:rPr>
-        <w:t>an 8 bit data bus.</w:t>
-      </w:r>
+        <w:t xml:space="preserve">Its role in the system is to control the display. It receives data from the CAN bus and transfers it to the display using </w:t>
+      </w:r>
+      <w:r>
+        <w:rPr>
+          <w:rFonts w:asciiTheme="minorHAnsi" w:eastAsia="Times New Roman" w:hAnsiTheme="minorHAnsi" w:cstheme="minorHAnsi"/>
+          <w:bCs/>
+        </w:rPr>
+        <w:t xml:space="preserve">an </w:t>
+      </w:r>
+      <w:proofErr w:type="gramStart"/>
+      <w:r>
+        <w:rPr>
+          <w:rFonts w:asciiTheme="minorHAnsi" w:eastAsia="Times New Roman" w:hAnsiTheme="minorHAnsi" w:cstheme="minorHAnsi"/>
+          <w:bCs/>
+        </w:rPr>
+        <w:t>8 bit</w:t>
+      </w:r>
+      <w:proofErr w:type="gramEnd"/>
+      <w:r>
+        <w:rPr>
+          <w:rFonts w:asciiTheme="minorHAnsi" w:eastAsia="Times New Roman" w:hAnsiTheme="minorHAnsi" w:cstheme="minorHAnsi"/>
+          <w:bCs/>
+        </w:rPr>
+        <w:t xml:space="preserve"> data bus.</w:t>
+      </w:r>
+      <w:r>
+        <w:rPr>
+          <w:rFonts w:asciiTheme="minorHAnsi" w:eastAsia="Times New Roman" w:hAnsiTheme="minorHAnsi" w:cstheme="minorHAnsi"/>
+          <w:bCs/>
+        </w:rPr>
+        <w:t xml:space="preserve"> The Arduino Mega was selected to control the display </w:t>
+      </w:r>
+      <w:r>
+        <w:rPr>
+          <w:rFonts w:asciiTheme="minorHAnsi" w:eastAsia="Times New Roman" w:hAnsiTheme="minorHAnsi" w:cstheme="minorHAnsi"/>
+          <w:bCs/>
+        </w:rPr>
+        <w:t>due to the availability of open source libraries to code the display and information on how to connect the display to the board.</w:t>
+      </w:r>
+    </w:p>
+    <w:p>
+      <w:pPr>
+        <w:pStyle w:val="ListParagraph"/>
+        <w:rPr>
+          <w:rFonts w:asciiTheme="minorHAnsi" w:eastAsia="Times New Roman" w:hAnsiTheme="minorHAnsi" w:cstheme="minorHAnsi"/>
+          <w:bCs/>
+        </w:rPr>
+      </w:pPr>
     </w:p>
     <w:p>
       <w:pPr>
@@ -1122,8 +1635,8 @@
         <w:rPr>
           <w:rFonts w:ascii="Times New Roman" w:eastAsia="Times New Roman" w:hAnsi="Times New Roman" w:cs="Times New Roman"/>
           <w:b/>
-          <w:sz w:val="24"/>
-          <w:szCs w:val="24"/>
+          <w:sz w:val="20"/>
+          <w:szCs w:val="20"/>
           <w:u w:val="single"/>
         </w:rPr>
       </w:pPr>
@@ -1131,8 +1644,8 @@
         <w:rPr>
           <w:rFonts w:ascii="Times New Roman" w:eastAsia="Times New Roman" w:hAnsi="Times New Roman" w:cs="Times New Roman"/>
           <w:b/>
-          <w:sz w:val="24"/>
-          <w:szCs w:val="24"/>
+          <w:sz w:val="20"/>
+          <w:szCs w:val="20"/>
         </w:rPr>
         <w:t>Xbee Pro 900 Hp</w:t>
       </w:r>
@@ -1159,6 +1672,29 @@
         </w:rPr>
         <w:t>up to 610m indoor or 15.5km outdoor and 200Kbps for up to 305m indoor and 6.5km outdoor.</w:t>
       </w:r>
+      <w:r>
+        <w:rPr>
+          <w:rFonts w:asciiTheme="minorHAnsi" w:eastAsia="Times New Roman" w:hAnsiTheme="minorHAnsi" w:cstheme="minorHAnsi"/>
+          <w:bCs/>
+        </w:rPr>
+        <w:t xml:space="preserve"> The Xbee Pro 900 Hp was chosen because of ease of configuration through its software XCTU, long range and </w:t>
+      </w:r>
+      <w:r>
+        <w:rPr>
+          <w:rFonts w:asciiTheme="minorHAnsi" w:eastAsia="Times New Roman" w:hAnsiTheme="minorHAnsi" w:cstheme="minorHAnsi"/>
+          <w:bCs/>
+        </w:rPr>
+        <w:t>small form factor.</w:t>
+      </w:r>
+    </w:p>
+    <w:p>
+      <w:pPr>
+        <w:pStyle w:val="ListParagraph"/>
+        <w:rPr>
+          <w:rFonts w:asciiTheme="minorHAnsi" w:eastAsia="Times New Roman" w:hAnsiTheme="minorHAnsi" w:cstheme="minorHAnsi"/>
+          <w:bCs/>
+        </w:rPr>
+      </w:pPr>
     </w:p>
     <w:p>
       <w:pPr>
@@ -1170,28 +1706,132 @@
         <w:rPr>
           <w:rFonts w:ascii="Times New Roman" w:eastAsia="Times New Roman" w:hAnsi="Times New Roman" w:cs="Times New Roman"/>
           <w:b/>
+          <w:sz w:val="20"/>
+          <w:szCs w:val="20"/>
+          <w:u w:val="single"/>
+        </w:rPr>
+      </w:pPr>
+      <w:r>
+        <w:rPr>
+          <w:rFonts w:ascii="Times New Roman" w:eastAsia="Times New Roman" w:hAnsi="Times New Roman" w:cs="Times New Roman"/>
+          <w:b/>
+          <w:sz w:val="20"/>
+          <w:szCs w:val="20"/>
+        </w:rPr>
+        <w:t>New Haven Display</w:t>
+      </w:r>
+    </w:p>
+    <w:p>
+      <w:pPr>
+        <w:pStyle w:val="ListParagraph"/>
+        <w:rPr>
+          <w:rFonts w:asciiTheme="minorHAnsi" w:eastAsia="Times New Roman" w:hAnsiTheme="minorHAnsi" w:cstheme="minorHAnsi"/>
+          <w:bCs/>
+        </w:rPr>
+      </w:pPr>
+      <w:r>
+        <w:rPr>
+          <w:rFonts w:asciiTheme="minorHAnsi" w:eastAsia="Times New Roman" w:hAnsiTheme="minorHAnsi" w:cstheme="minorHAnsi"/>
+          <w:bCs/>
+        </w:rPr>
+        <w:t>Th</w:t>
+      </w:r>
+      <w:r>
+        <w:rPr>
+          <w:rFonts w:asciiTheme="minorHAnsi" w:eastAsia="Times New Roman" w:hAnsiTheme="minorHAnsi" w:cstheme="minorHAnsi"/>
+          <w:bCs/>
+        </w:rPr>
+        <w:t>is</w:t>
+      </w:r>
+      <w:r>
+        <w:rPr>
+          <w:rFonts w:asciiTheme="minorHAnsi" w:eastAsia="Times New Roman" w:hAnsiTheme="minorHAnsi" w:cstheme="minorHAnsi"/>
+          <w:bCs/>
+        </w:rPr>
+        <w:t xml:space="preserve"> display is a 240 x 128 LCD module which is controlled by and receives data from the Arduino Mega.</w:t>
+      </w:r>
+      <w:r>
+        <w:rPr>
+          <w:rFonts w:asciiTheme="minorHAnsi" w:eastAsia="Times New Roman" w:hAnsiTheme="minorHAnsi" w:cstheme="minorHAnsi"/>
+          <w:bCs/>
+        </w:rPr>
+        <w:t xml:space="preserve"> It was chosen as it has less glare </w:t>
+      </w:r>
+      <w:r>
+        <w:rPr>
+          <w:rFonts w:asciiTheme="minorHAnsi" w:eastAsia="Times New Roman" w:hAnsiTheme="minorHAnsi" w:cstheme="minorHAnsi"/>
+          <w:bCs/>
+        </w:rPr>
+        <w:t>which allows good visibility in daylight.</w:t>
+      </w:r>
+    </w:p>
+    <w:p>
+      <w:pPr>
+        <w:pStyle w:val="ListParagraph"/>
+        <w:rPr>
+          <w:rFonts w:asciiTheme="minorHAnsi" w:eastAsia="Times New Roman" w:hAnsiTheme="minorHAnsi" w:cstheme="minorHAnsi"/>
+          <w:bCs/>
+        </w:rPr>
+      </w:pPr>
+    </w:p>
+    <w:p>
+      <w:pPr>
+        <w:pStyle w:val="ListParagraph"/>
+        <w:rPr>
+          <w:rFonts w:asciiTheme="minorHAnsi" w:eastAsia="Times New Roman" w:hAnsiTheme="minorHAnsi" w:cstheme="minorHAnsi"/>
+          <w:bCs/>
+        </w:rPr>
+      </w:pPr>
+    </w:p>
+    <w:p>
+      <w:pPr>
+        <w:spacing w:line="259" w:lineRule="auto"/>
+        <w:rPr>
+          <w:rFonts w:asciiTheme="minorHAnsi" w:eastAsia="Times New Roman" w:hAnsiTheme="minorHAnsi" w:cstheme="minorHAnsi"/>
+          <w:bCs/>
+        </w:rPr>
+      </w:pPr>
+    </w:p>
+    <w:p>
+      <w:pPr>
+        <w:spacing w:line="259" w:lineRule="auto"/>
+        <w:rPr>
+          <w:rFonts w:asciiTheme="minorHAnsi" w:eastAsia="Times New Roman" w:hAnsiTheme="minorHAnsi" w:cstheme="minorHAnsi"/>
+          <w:bCs/>
+        </w:rPr>
+      </w:pPr>
+    </w:p>
+    <w:p>
+      <w:pPr>
+        <w:spacing w:line="259" w:lineRule="auto"/>
+        <w:rPr>
+          <w:rFonts w:asciiTheme="minorHAnsi" w:eastAsia="Times New Roman" w:hAnsiTheme="minorHAnsi" w:cstheme="minorHAnsi"/>
+          <w:bCs/>
+        </w:rPr>
+      </w:pPr>
+    </w:p>
+    <w:p>
+      <w:pPr>
+        <w:spacing w:line="259" w:lineRule="auto"/>
+        <w:rPr>
+          <w:rFonts w:asciiTheme="minorHAnsi" w:eastAsia="Times New Roman" w:hAnsiTheme="minorHAnsi" w:cstheme="minorHAnsi"/>
+          <w:bCs/>
+        </w:rPr>
+      </w:pPr>
+    </w:p>
+    <w:p>
+      <w:pPr>
+        <w:rPr>
+          <w:rFonts w:ascii="Times New Roman" w:eastAsia="Times New Roman" w:hAnsi="Times New Roman" w:cs="Times New Roman"/>
+          <w:b/>
           <w:sz w:val="24"/>
           <w:szCs w:val="24"/>
           <w:u w:val="single"/>
         </w:rPr>
       </w:pPr>
-      <w:r>
-        <w:rPr>
-          <w:rFonts w:ascii="Times New Roman" w:eastAsia="Times New Roman" w:hAnsi="Times New Roman" w:cs="Times New Roman"/>
-          <w:b/>
-          <w:sz w:val="24"/>
-          <w:szCs w:val="24"/>
-        </w:rPr>
-        <w:t>New Haven Display</w:t>
-      </w:r>
-    </w:p>
-    <w:p>
-      <w:pPr>
-        <w:pStyle w:val="ListParagraph"/>
-        <w:numPr>
-          <w:ilvl w:val="0"/>
-          <w:numId w:val="3"/>
-        </w:numPr>
+    </w:p>
+    <w:p>
+      <w:pPr>
         <w:rPr>
           <w:rFonts w:ascii="Times New Roman" w:eastAsia="Times New Roman" w:hAnsi="Times New Roman" w:cs="Times New Roman"/>
           <w:b/>
@@ -1200,13 +1840,136 @@
           <w:u w:val="single"/>
         </w:rPr>
       </w:pPr>
-      <w:r>
-        <w:rPr>
-          <w:rFonts w:asciiTheme="minorHAnsi" w:eastAsia="Times New Roman" w:hAnsiTheme="minorHAnsi" w:cstheme="minorHAnsi"/>
-          <w:bCs/>
-        </w:rPr>
-        <w:t>The display is a 240 x 128 LCD module which is controlled by and receives data from the Arduino Mega.</w:t>
-      </w:r>
+    </w:p>
+    <w:p>
+      <w:pPr>
+        <w:rPr>
+          <w:rFonts w:ascii="Times New Roman" w:eastAsia="Times New Roman" w:hAnsi="Times New Roman" w:cs="Times New Roman"/>
+          <w:b/>
+          <w:sz w:val="24"/>
+          <w:szCs w:val="24"/>
+          <w:u w:val="single"/>
+        </w:rPr>
+      </w:pPr>
+    </w:p>
+    <w:p>
+      <w:pPr>
+        <w:rPr>
+          <w:rFonts w:ascii="Times New Roman" w:eastAsia="Times New Roman" w:hAnsi="Times New Roman" w:cs="Times New Roman"/>
+          <w:b/>
+          <w:sz w:val="24"/>
+          <w:szCs w:val="24"/>
+          <w:u w:val="single"/>
+        </w:rPr>
+      </w:pPr>
+    </w:p>
+    <w:p>
+      <w:pPr>
+        <w:rPr>
+          <w:rFonts w:ascii="Times New Roman" w:eastAsia="Times New Roman" w:hAnsi="Times New Roman" w:cs="Times New Roman"/>
+          <w:b/>
+          <w:sz w:val="20"/>
+          <w:szCs w:val="20"/>
+        </w:rPr>
+      </w:pPr>
+    </w:p>
+    <w:p>
+      <w:pPr>
+        <w:rPr>
+          <w:rFonts w:ascii="Times New Roman" w:eastAsia="Times New Roman" w:hAnsi="Times New Roman" w:cs="Times New Roman"/>
+          <w:b/>
+          <w:sz w:val="20"/>
+          <w:szCs w:val="20"/>
+        </w:rPr>
+      </w:pPr>
+      <w:r>
+        <w:rPr>
+          <w:rFonts w:ascii="Times New Roman" w:eastAsia="Times New Roman" w:hAnsi="Times New Roman" w:cs="Times New Roman"/>
+          <w:b/>
+          <w:sz w:val="20"/>
+          <w:szCs w:val="20"/>
+        </w:rPr>
+        <w:t>SENSORS</w:t>
+      </w:r>
+    </w:p>
+    <w:p>
+      <w:r>
+        <w:t xml:space="preserve">Motorsport/Automotive grade sensors were picked for the system. Temperature considerations, ruggedness, accuracy, and ease of interfacing with the different components helped us narrow down products. Ratio metric voltage output products were preferred. </w:t>
+      </w:r>
+    </w:p>
+    <w:p>
+      <w:pPr>
+        <w:rPr>
+          <w:rFonts w:ascii="Times New Roman" w:eastAsia="Times New Roman" w:hAnsi="Times New Roman" w:cs="Times New Roman"/>
+          <w:b/>
+          <w:sz w:val="24"/>
+          <w:szCs w:val="24"/>
+          <w:u w:val="single"/>
+        </w:rPr>
+      </w:pPr>
+      <w:r>
+        <w:rPr>
+          <w:rFonts w:ascii="Times New Roman" w:eastAsia="Times New Roman" w:hAnsi="Times New Roman" w:cs="Times New Roman"/>
+          <w:b/>
+          <w:noProof/>
+          <w:sz w:val="24"/>
+          <w:szCs w:val="24"/>
+          <w:u w:val="single"/>
+        </w:rPr>
+        <w:drawing>
+          <wp:inline distT="0" distB="0" distL="0" distR="0" wp14:anchorId="324D7FD4" wp14:editId="18F1229C">
+            <wp:extent cx="5731510" cy="4366260"/>
+            <wp:effectExtent l="0" t="0" r="2540" b="0"/>
+            <wp:docPr id="2" name="Picture 2"/>
+            <wp:cNvGraphicFramePr>
+              <a:graphicFrameLocks xmlns:a="http://schemas.openxmlformats.org/drawingml/2006/main" noChangeAspect="1"/>
+            </wp:cNvGraphicFramePr>
+            <a:graphic xmlns:a="http://schemas.openxmlformats.org/drawingml/2006/main">
+              <a:graphicData uri="http://schemas.openxmlformats.org/drawingml/2006/picture">
+                <pic:pic xmlns:pic="http://schemas.openxmlformats.org/drawingml/2006/picture">
+                  <pic:nvPicPr>
+                    <pic:cNvPr id="2" name="Sensor_chart-page-001.jpg"/>
+                    <pic:cNvPicPr/>
+                  </pic:nvPicPr>
+                  <pic:blipFill>
+                    <a:blip r:embed="rId6">
+                      <a:extLst>
+                        <a:ext uri="{28A0092B-C50C-407E-A947-70E740481C1C}">
+                          <a14:useLocalDpi xmlns:a14="http://schemas.microsoft.com/office/drawing/2010/main" val="0"/>
+                        </a:ext>
+                      </a:extLst>
+                    </a:blip>
+                    <a:stretch>
+                      <a:fillRect/>
+                    </a:stretch>
+                  </pic:blipFill>
+                  <pic:spPr>
+                    <a:xfrm>
+                      <a:off x="0" y="0"/>
+                      <a:ext cx="5731510" cy="4366260"/>
+                    </a:xfrm>
+                    <a:prstGeom prst="rect">
+                      <a:avLst/>
+                    </a:prstGeom>
+                  </pic:spPr>
+                </pic:pic>
+              </a:graphicData>
+            </a:graphic>
+          </wp:inline>
+        </w:drawing>
+      </w:r>
+    </w:p>
+    <w:p>
+      <w:pPr>
+        <w:pStyle w:val="ListParagraph"/>
+        <w:rPr>
+          <w:rFonts w:ascii="Times New Roman" w:eastAsia="Times New Roman" w:hAnsi="Times New Roman" w:cs="Times New Roman"/>
+          <w:b/>
+          <w:sz w:val="24"/>
+          <w:szCs w:val="24"/>
+          <w:u w:val="single"/>
+        </w:rPr>
+      </w:pPr>
     </w:p>
     <w:p>
       <w:r>
@@ -1367,6 +2130,92 @@
     </w:lvl>
   </w:abstractNum>
   <w:abstractNum w:abstractNumId="1" w15:restartNumberingAfterBreak="0">
+    <w:nsid w:val="4A597380"/>
+    <w:multiLevelType w:val="multilevel"/>
+    <w:tmpl w:val="70C84CFC"/>
+    <w:lvl w:ilvl="0">
+      <w:start w:val="1"/>
+      <w:numFmt w:val="decimal"/>
+      <w:lvlText w:val="%1)"/>
+      <w:lvlJc w:val="left"/>
+      <w:pPr>
+        <w:ind w:left="720" w:hanging="360"/>
+      </w:pPr>
+    </w:lvl>
+    <w:lvl w:ilvl="1">
+      <w:start w:val="1"/>
+      <w:numFmt w:val="lowerLetter"/>
+      <w:lvlText w:val="%2."/>
+      <w:lvlJc w:val="left"/>
+      <w:pPr>
+        <w:ind w:left="1440" w:hanging="360"/>
+      </w:pPr>
+    </w:lvl>
+    <w:lvl w:ilvl="2">
+      <w:start w:val="1"/>
+      <w:numFmt w:val="lowerRoman"/>
+      <w:lvlText w:val="%3."/>
+      <w:lvlJc w:val="right"/>
+      <w:pPr>
+        <w:ind w:left="2160" w:hanging="180"/>
+      </w:pPr>
+    </w:lvl>
+    <w:lvl w:ilvl="3">
+      <w:start w:val="1"/>
+      <w:numFmt w:val="decimal"/>
+      <w:lvlText w:val="%4."/>
+      <w:lvlJc w:val="left"/>
+      <w:pPr>
+        <w:ind w:left="2880" w:hanging="360"/>
+      </w:pPr>
+    </w:lvl>
+    <w:lvl w:ilvl="4">
+      <w:start w:val="1"/>
+      <w:numFmt w:val="lowerLetter"/>
+      <w:lvlText w:val="%5."/>
+      <w:lvlJc w:val="left"/>
+      <w:pPr>
+        <w:ind w:left="3600" w:hanging="360"/>
+      </w:pPr>
+    </w:lvl>
+    <w:lvl w:ilvl="5">
+      <w:start w:val="1"/>
+      <w:numFmt w:val="lowerRoman"/>
+      <w:lvlText w:val="%6."/>
+      <w:lvlJc w:val="right"/>
+      <w:pPr>
+        <w:ind w:left="4320" w:hanging="180"/>
+      </w:pPr>
+    </w:lvl>
+    <w:lvl w:ilvl="6">
+      <w:start w:val="1"/>
+      <w:numFmt w:val="decimal"/>
+      <w:lvlText w:val="%7."/>
+      <w:lvlJc w:val="left"/>
+      <w:pPr>
+        <w:ind w:left="5040" w:hanging="360"/>
+      </w:pPr>
+    </w:lvl>
+    <w:lvl w:ilvl="7">
+      <w:start w:val="1"/>
+      <w:numFmt w:val="lowerLetter"/>
+      <w:lvlText w:val="%8."/>
+      <w:lvlJc w:val="left"/>
+      <w:pPr>
+        <w:ind w:left="5760" w:hanging="360"/>
+      </w:pPr>
+    </w:lvl>
+    <w:lvl w:ilvl="8">
+      <w:start w:val="1"/>
+      <w:numFmt w:val="lowerRoman"/>
+      <w:lvlText w:val="%9."/>
+      <w:lvlJc w:val="right"/>
+      <w:pPr>
+        <w:ind w:left="6480" w:hanging="180"/>
+      </w:pPr>
+    </w:lvl>
+  </w:abstractNum>
+  <w:abstractNum w:abstractNumId="2" w15:restartNumberingAfterBreak="0">
     <w:nsid w:val="50877E50"/>
     <w:multiLevelType w:val="hybridMultilevel"/>
     <w:tmpl w:val="18BC3FAC"/>
@@ -1452,7 +2301,93 @@
       </w:pPr>
     </w:lvl>
   </w:abstractNum>
-  <w:abstractNum w:abstractNumId="2" w15:restartNumberingAfterBreak="0">
+  <w:abstractNum w:abstractNumId="3" w15:restartNumberingAfterBreak="0">
+    <w:nsid w:val="55090DC6"/>
+    <w:multiLevelType w:val="hybridMultilevel"/>
+    <w:tmpl w:val="3D24E308"/>
+    <w:lvl w:ilvl="0" w:tplc="4009000F">
+      <w:start w:val="1"/>
+      <w:numFmt w:val="decimal"/>
+      <w:lvlText w:val="%1."/>
+      <w:lvlJc w:val="left"/>
+      <w:pPr>
+        <w:ind w:left="720" w:hanging="360"/>
+      </w:pPr>
+    </w:lvl>
+    <w:lvl w:ilvl="1" w:tplc="40090019" w:tentative="1">
+      <w:start w:val="1"/>
+      <w:numFmt w:val="lowerLetter"/>
+      <w:lvlText w:val="%2."/>
+      <w:lvlJc w:val="left"/>
+      <w:pPr>
+        <w:ind w:left="1440" w:hanging="360"/>
+      </w:pPr>
+    </w:lvl>
+    <w:lvl w:ilvl="2" w:tplc="4009001B" w:tentative="1">
+      <w:start w:val="1"/>
+      <w:numFmt w:val="lowerRoman"/>
+      <w:lvlText w:val="%3."/>
+      <w:lvlJc w:val="right"/>
+      <w:pPr>
+        <w:ind w:left="2160" w:hanging="180"/>
+      </w:pPr>
+    </w:lvl>
+    <w:lvl w:ilvl="3" w:tplc="4009000F" w:tentative="1">
+      <w:start w:val="1"/>
+      <w:numFmt w:val="decimal"/>
+      <w:lvlText w:val="%4."/>
+      <w:lvlJc w:val="left"/>
+      <w:pPr>
+        <w:ind w:left="2880" w:hanging="360"/>
+      </w:pPr>
+    </w:lvl>
+    <w:lvl w:ilvl="4" w:tplc="40090019" w:tentative="1">
+      <w:start w:val="1"/>
+      <w:numFmt w:val="lowerLetter"/>
+      <w:lvlText w:val="%5."/>
+      <w:lvlJc w:val="left"/>
+      <w:pPr>
+        <w:ind w:left="3600" w:hanging="360"/>
+      </w:pPr>
+    </w:lvl>
+    <w:lvl w:ilvl="5" w:tplc="4009001B" w:tentative="1">
+      <w:start w:val="1"/>
+      <w:numFmt w:val="lowerRoman"/>
+      <w:lvlText w:val="%6."/>
+      <w:lvlJc w:val="right"/>
+      <w:pPr>
+        <w:ind w:left="4320" w:hanging="180"/>
+      </w:pPr>
+    </w:lvl>
+    <w:lvl w:ilvl="6" w:tplc="4009000F" w:tentative="1">
+      <w:start w:val="1"/>
+      <w:numFmt w:val="decimal"/>
+      <w:lvlText w:val="%7."/>
+      <w:lvlJc w:val="left"/>
+      <w:pPr>
+        <w:ind w:left="5040" w:hanging="360"/>
+      </w:pPr>
+    </w:lvl>
+    <w:lvl w:ilvl="7" w:tplc="40090019" w:tentative="1">
+      <w:start w:val="1"/>
+      <w:numFmt w:val="lowerLetter"/>
+      <w:lvlText w:val="%8."/>
+      <w:lvlJc w:val="left"/>
+      <w:pPr>
+        <w:ind w:left="5760" w:hanging="360"/>
+      </w:pPr>
+    </w:lvl>
+    <w:lvl w:ilvl="8" w:tplc="4009001B" w:tentative="1">
+      <w:start w:val="1"/>
+      <w:numFmt w:val="lowerRoman"/>
+      <w:lvlText w:val="%9."/>
+      <w:lvlJc w:val="right"/>
+      <w:pPr>
+        <w:ind w:left="6480" w:hanging="180"/>
+      </w:pPr>
+    </w:lvl>
+  </w:abstractNum>
+  <w:abstractNum w:abstractNumId="4" w15:restartNumberingAfterBreak="0">
     <w:nsid w:val="574D78D0"/>
     <w:multiLevelType w:val="hybridMultilevel"/>
     <w:tmpl w:val="0F929C98"/>
@@ -1542,10 +2477,43 @@
     <w:abstractNumId w:val="0"/>
   </w:num>
   <w:num w:numId="2">
+    <w:abstractNumId w:val="4"/>
+  </w:num>
+  <w:num w:numId="3">
     <w:abstractNumId w:val="2"/>
   </w:num>
-  <w:num w:numId="3">
+  <w:num w:numId="4">
+    <w:abstractNumId w:val="3"/>
+  </w:num>
+  <w:num w:numId="5">
     <w:abstractNumId w:val="1"/>
+    <w:lvlOverride w:ilvl="0">
+      <w:startOverride w:val="1"/>
+    </w:lvlOverride>
+    <w:lvlOverride w:ilvl="1">
+      <w:startOverride w:val="1"/>
+    </w:lvlOverride>
+    <w:lvlOverride w:ilvl="2">
+      <w:startOverride w:val="1"/>
+    </w:lvlOverride>
+    <w:lvlOverride w:ilvl="3">
+      <w:startOverride w:val="1"/>
+    </w:lvlOverride>
+    <w:lvlOverride w:ilvl="4">
+      <w:startOverride w:val="1"/>
+    </w:lvlOverride>
+    <w:lvlOverride w:ilvl="5">
+      <w:startOverride w:val="1"/>
+    </w:lvlOverride>
+    <w:lvlOverride w:ilvl="6">
+      <w:startOverride w:val="1"/>
+    </w:lvlOverride>
+    <w:lvlOverride w:ilvl="7">
+      <w:startOverride w:val="1"/>
+    </w:lvlOverride>
+    <w:lvlOverride w:ilvl="8">
+      <w:startOverride w:val="1"/>
+    </w:lvlOverride>
   </w:num>
 </w:numbering>
 </file>

</xml_diff>

<commit_message>
Description added for telemetry and display
</commit_message>
<xml_diff>
--- a/CAN bus Project report.docx
+++ b/CAN bus Project report.docx
@@ -240,25 +240,23 @@
           <w:szCs w:val="28"/>
         </w:rPr>
         <w:tab/>
-        <w:t xml:space="preserve">      </w:t>
-      </w:r>
-      <w:proofErr w:type="gramStart"/>
+        <w:t xml:space="preserve">        </w:t>
+      </w:r>
       <w:r>
         <w:rPr>
           <w:rFonts w:ascii="Times New Roman" w:eastAsia="Times New Roman" w:hAnsi="Times New Roman" w:cs="Times New Roman"/>
           <w:sz w:val="28"/>
           <w:szCs w:val="28"/>
         </w:rPr>
-        <w:t xml:space="preserve">   (</w:t>
-      </w:r>
-      <w:proofErr w:type="gramEnd"/>
+        <w:t xml:space="preserve"> </w:t>
+      </w:r>
       <w:r>
         <w:rPr>
           <w:rFonts w:ascii="Times New Roman" w:eastAsia="Times New Roman" w:hAnsi="Times New Roman" w:cs="Times New Roman"/>
           <w:sz w:val="28"/>
           <w:szCs w:val="28"/>
         </w:rPr>
-        <w:t>Reg. No 18932522)</w:t>
+        <w:t>(Reg. No 18932522)</w:t>
       </w:r>
     </w:p>
     <w:p>
@@ -464,23 +462,16 @@
     </w:p>
     <w:p>
       <w:r>
-        <w:t xml:space="preserve">This project report describes the design and working of a Motorsport Data Acquisition </w:t>
-      </w:r>
-      <w:proofErr w:type="spellStart"/>
-      <w:proofErr w:type="gramStart"/>
-      <w:r>
-        <w:t>System</w:t>
+        <w:t>This project report describes the design and working of a Motorsport Data Acquisition System</w:t>
       </w:r>
       <w:r>
         <w:t>,</w:t>
       </w:r>
       <w:r>
-        <w:t>Live</w:t>
-      </w:r>
-      <w:proofErr w:type="spellEnd"/>
-      <w:proofErr w:type="gramEnd"/>
-      <w:r>
-        <w:t xml:space="preserve"> Telemetry System </w:t>
+        <w:t xml:space="preserve"> </w:t>
+      </w:r>
+      <w:r>
+        <w:t xml:space="preserve">Live Telemetry System </w:t>
       </w:r>
       <w:r>
         <w:t xml:space="preserve">and Display system </w:t>
@@ -631,7 +622,7 @@
                     <pic:cNvPicPr/>
                   </pic:nvPicPr>
                   <pic:blipFill>
-                    <a:blip r:embed="rId5">
+                    <a:blip r:embed="rId6">
                       <a:extLst>
                         <a:ext uri="{28A0092B-C50C-407E-A947-70E740481C1C}">
                           <a14:useLocalDpi xmlns:a14="http://schemas.microsoft.com/office/drawing/2010/main" val="0"/>
@@ -1070,6 +1061,57 @@
         <w:rPr>
           <w:rFonts w:ascii="Times New Roman" w:eastAsia="Times New Roman" w:hAnsi="Times New Roman" w:cs="Times New Roman"/>
           <w:b/>
+          <w:sz w:val="24"/>
+          <w:szCs w:val="24"/>
+          <w:u w:val="single"/>
+        </w:rPr>
+      </w:pPr>
+      <w:r>
+        <w:rPr>
+          <w:rFonts w:ascii="Times New Roman" w:eastAsia="Times New Roman" w:hAnsi="Times New Roman" w:cs="Times New Roman"/>
+          <w:b/>
+          <w:sz w:val="24"/>
+          <w:szCs w:val="24"/>
+          <w:u w:val="single"/>
+        </w:rPr>
+        <w:lastRenderedPageBreak/>
+        <w:t>SYSTEM DESCRIPTION</w:t>
+      </w:r>
+    </w:p>
+    <w:p>
+      <w:pPr>
+        <w:rPr>
+          <w:rFonts w:asciiTheme="minorHAnsi" w:eastAsia="Times New Roman" w:hAnsiTheme="minorHAnsi" w:cstheme="minorHAnsi"/>
+          <w:bCs/>
+          <w:sz w:val="24"/>
+          <w:szCs w:val="24"/>
+        </w:rPr>
+      </w:pPr>
+      <w:r>
+        <w:rPr>
+          <w:rFonts w:asciiTheme="minorHAnsi" w:eastAsia="Times New Roman" w:hAnsiTheme="minorHAnsi" w:cstheme="minorHAnsi"/>
+          <w:bCs/>
+          <w:sz w:val="24"/>
+          <w:szCs w:val="24"/>
+        </w:rPr>
+        <w:t>This part elaborates the various components, sensors and processes in the system.</w:t>
+      </w:r>
+    </w:p>
+    <w:p>
+      <w:pPr>
+        <w:rPr>
+          <w:rFonts w:asciiTheme="minorHAnsi" w:eastAsia="Times New Roman" w:hAnsiTheme="minorHAnsi" w:cstheme="minorHAnsi"/>
+          <w:bCs/>
+          <w:sz w:val="24"/>
+          <w:szCs w:val="24"/>
+        </w:rPr>
+      </w:pPr>
+    </w:p>
+    <w:p>
+      <w:pPr>
+        <w:rPr>
+          <w:rFonts w:ascii="Times New Roman" w:eastAsia="Times New Roman" w:hAnsi="Times New Roman" w:cs="Times New Roman"/>
+          <w:b/>
           <w:sz w:val="20"/>
           <w:szCs w:val="20"/>
         </w:rPr>
@@ -1081,7 +1123,6 @@
           <w:sz w:val="20"/>
           <w:szCs w:val="20"/>
         </w:rPr>
-        <w:lastRenderedPageBreak/>
         <w:t>COMPONENTS</w:t>
       </w:r>
     </w:p>
@@ -1100,6 +1141,7 @@
           <w:u w:val="single"/>
         </w:rPr>
       </w:pPr>
+      <w:proofErr w:type="spellStart"/>
       <w:r>
         <w:rPr>
           <w:rFonts w:ascii="Times New Roman" w:eastAsia="Times New Roman" w:hAnsi="Times New Roman" w:cs="Times New Roman"/>
@@ -1107,8 +1149,9 @@
           <w:sz w:val="20"/>
           <w:szCs w:val="20"/>
         </w:rPr>
-        <w:t>MoTeC M400</w:t>
-      </w:r>
+        <w:t>MoTeC</w:t>
+      </w:r>
+      <w:proofErr w:type="spellEnd"/>
       <w:r>
         <w:rPr>
           <w:rFonts w:ascii="Times New Roman" w:eastAsia="Times New Roman" w:hAnsi="Times New Roman" w:cs="Times New Roman"/>
@@ -1116,6 +1159,15 @@
           <w:sz w:val="20"/>
           <w:szCs w:val="20"/>
         </w:rPr>
+        <w:t xml:space="preserve"> M400</w:t>
+      </w:r>
+      <w:r>
+        <w:rPr>
+          <w:rFonts w:ascii="Times New Roman" w:eastAsia="Times New Roman" w:hAnsi="Times New Roman" w:cs="Times New Roman"/>
+          <w:b/>
+          <w:sz w:val="20"/>
+          <w:szCs w:val="20"/>
+        </w:rPr>
         <w:t xml:space="preserve"> ECU</w:t>
       </w:r>
     </w:p>
@@ -1132,15 +1184,24 @@
           <w:rFonts w:asciiTheme="minorHAnsi" w:hAnsiTheme="minorHAnsi" w:cstheme="minorHAnsi"/>
           <w:lang w:val="en-US"/>
         </w:rPr>
-        <w:t>The MotecM400 engine control unit is a part of the Hundred Series of the Mo</w:t>
-      </w:r>
+        <w:t xml:space="preserve">The MotecM400 engine control unit is a part of the Hundred Series of the </w:t>
+      </w:r>
+      <w:proofErr w:type="spellStart"/>
       <w:r>
         <w:rPr>
           <w:rFonts w:asciiTheme="minorHAnsi" w:hAnsiTheme="minorHAnsi" w:cstheme="minorHAnsi"/>
           <w:lang w:val="en-US"/>
         </w:rPr>
+        <w:t>Mo</w:t>
+      </w:r>
+      <w:r>
+        <w:rPr>
+          <w:rFonts w:asciiTheme="minorHAnsi" w:hAnsiTheme="minorHAnsi" w:cstheme="minorHAnsi"/>
+          <w:lang w:val="en-US"/>
+        </w:rPr>
         <w:t>TeC</w:t>
       </w:r>
+      <w:proofErr w:type="spellEnd"/>
       <w:r>
         <w:rPr>
           <w:rFonts w:asciiTheme="minorHAnsi" w:hAnsiTheme="minorHAnsi" w:cstheme="minorHAnsi"/>
@@ -1490,7 +1551,35 @@
           <w:rFonts w:asciiTheme="minorHAnsi" w:eastAsia="Times New Roman" w:hAnsiTheme="minorHAnsi" w:cstheme="minorHAnsi"/>
           <w:bCs/>
         </w:rPr>
-        <w:t xml:space="preserve"> It was chosen due to its small form factor and ease of programmability.</w:t>
+        <w:t xml:space="preserve"> It was chosen due to its small form factor</w:t>
+      </w:r>
+      <w:r>
+        <w:rPr>
+          <w:rFonts w:asciiTheme="minorHAnsi" w:eastAsia="Times New Roman" w:hAnsiTheme="minorHAnsi" w:cstheme="minorHAnsi"/>
+          <w:bCs/>
+        </w:rPr>
+        <w:t xml:space="preserve">, </w:t>
+      </w:r>
+      <w:r>
+        <w:rPr>
+          <w:rFonts w:asciiTheme="minorHAnsi" w:eastAsia="Times New Roman" w:hAnsiTheme="minorHAnsi" w:cstheme="minorHAnsi"/>
+          <w:bCs/>
+        </w:rPr>
+        <w:t>ease of programmability</w:t>
+      </w:r>
+      <w:r>
+        <w:rPr>
+          <w:rFonts w:asciiTheme="minorHAnsi" w:eastAsia="Times New Roman" w:hAnsiTheme="minorHAnsi" w:cstheme="minorHAnsi"/>
+          <w:bCs/>
+        </w:rPr>
+        <w:t xml:space="preserve"> and vast amount of open source libraries</w:t>
+      </w:r>
+      <w:r>
+        <w:rPr>
+          <w:rFonts w:asciiTheme="minorHAnsi" w:eastAsia="Times New Roman" w:hAnsiTheme="minorHAnsi" w:cstheme="minorHAnsi"/>
+          <w:bCs/>
+        </w:rPr>
+        <w:t>.</w:t>
       </w:r>
     </w:p>
     <w:p>
@@ -1583,23 +1672,7 @@
           <w:rFonts w:asciiTheme="minorHAnsi" w:eastAsia="Times New Roman" w:hAnsiTheme="minorHAnsi" w:cstheme="minorHAnsi"/>
           <w:bCs/>
         </w:rPr>
-        <w:t xml:space="preserve">an </w:t>
-      </w:r>
-      <w:proofErr w:type="gramStart"/>
-      <w:r>
-        <w:rPr>
-          <w:rFonts w:asciiTheme="minorHAnsi" w:eastAsia="Times New Roman" w:hAnsiTheme="minorHAnsi" w:cstheme="minorHAnsi"/>
-          <w:bCs/>
-        </w:rPr>
-        <w:t>8 bit</w:t>
-      </w:r>
-      <w:proofErr w:type="gramEnd"/>
-      <w:r>
-        <w:rPr>
-          <w:rFonts w:asciiTheme="minorHAnsi" w:eastAsia="Times New Roman" w:hAnsiTheme="minorHAnsi" w:cstheme="minorHAnsi"/>
-          <w:bCs/>
-        </w:rPr>
-        <w:t xml:space="preserve"> data bus.</w:t>
+        <w:t>an 8 bit data bus.</w:t>
       </w:r>
       <w:r>
         <w:rPr>
@@ -1794,77 +1867,6 @@
     </w:p>
     <w:p>
       <w:pPr>
-        <w:spacing w:line="259" w:lineRule="auto"/>
-        <w:rPr>
-          <w:rFonts w:asciiTheme="minorHAnsi" w:eastAsia="Times New Roman" w:hAnsiTheme="minorHAnsi" w:cstheme="minorHAnsi"/>
-          <w:bCs/>
-        </w:rPr>
-      </w:pPr>
-    </w:p>
-    <w:p>
-      <w:pPr>
-        <w:spacing w:line="259" w:lineRule="auto"/>
-        <w:rPr>
-          <w:rFonts w:asciiTheme="minorHAnsi" w:eastAsia="Times New Roman" w:hAnsiTheme="minorHAnsi" w:cstheme="minorHAnsi"/>
-          <w:bCs/>
-        </w:rPr>
-      </w:pPr>
-    </w:p>
-    <w:p>
-      <w:pPr>
-        <w:spacing w:line="259" w:lineRule="auto"/>
-        <w:rPr>
-          <w:rFonts w:asciiTheme="minorHAnsi" w:eastAsia="Times New Roman" w:hAnsiTheme="minorHAnsi" w:cstheme="minorHAnsi"/>
-          <w:bCs/>
-        </w:rPr>
-      </w:pPr>
-    </w:p>
-    <w:p>
-      <w:pPr>
-        <w:rPr>
-          <w:rFonts w:ascii="Times New Roman" w:eastAsia="Times New Roman" w:hAnsi="Times New Roman" w:cs="Times New Roman"/>
-          <w:b/>
-          <w:sz w:val="24"/>
-          <w:szCs w:val="24"/>
-          <w:u w:val="single"/>
-        </w:rPr>
-      </w:pPr>
-    </w:p>
-    <w:p>
-      <w:pPr>
-        <w:rPr>
-          <w:rFonts w:ascii="Times New Roman" w:eastAsia="Times New Roman" w:hAnsi="Times New Roman" w:cs="Times New Roman"/>
-          <w:b/>
-          <w:sz w:val="24"/>
-          <w:szCs w:val="24"/>
-          <w:u w:val="single"/>
-        </w:rPr>
-      </w:pPr>
-    </w:p>
-    <w:p>
-      <w:pPr>
-        <w:rPr>
-          <w:rFonts w:ascii="Times New Roman" w:eastAsia="Times New Roman" w:hAnsi="Times New Roman" w:cs="Times New Roman"/>
-          <w:b/>
-          <w:sz w:val="24"/>
-          <w:szCs w:val="24"/>
-          <w:u w:val="single"/>
-        </w:rPr>
-      </w:pPr>
-    </w:p>
-    <w:p>
-      <w:pPr>
-        <w:rPr>
-          <w:rFonts w:ascii="Times New Roman" w:eastAsia="Times New Roman" w:hAnsi="Times New Roman" w:cs="Times New Roman"/>
-          <w:b/>
-          <w:sz w:val="24"/>
-          <w:szCs w:val="24"/>
-          <w:u w:val="single"/>
-        </w:rPr>
-      </w:pPr>
-    </w:p>
-    <w:p>
-      <w:pPr>
         <w:rPr>
           <w:rFonts w:ascii="Times New Roman" w:eastAsia="Times New Roman" w:hAnsi="Times New Roman" w:cs="Times New Roman"/>
           <w:b/>
@@ -1895,6 +1897,11 @@
     <w:p>
       <w:r>
         <w:t xml:space="preserve">Motorsport/Automotive grade sensors were picked for the system. Temperature considerations, ruggedness, accuracy, and ease of interfacing with the different components helped us narrow down products. Ratio metric voltage output products were preferred. </w:t>
+      </w:r>
+    </w:p>
+    <w:p>
+      <w:r>
+        <w:t>As stated before, formula one cars have over a hundred sensors during each race, but due to design and monetary restrictions our Telemetry System consists of the following sensors which are crucial for the design and performance upgradation.</w:t>
       </w:r>
     </w:p>
     <w:p>
@@ -1932,7 +1939,7 @@
                     <pic:cNvPicPr/>
                   </pic:nvPicPr>
                   <pic:blipFill>
-                    <a:blip r:embed="rId6">
+                    <a:blip r:embed="rId7">
                       <a:extLst>
                         <a:ext uri="{28A0092B-C50C-407E-A947-70E740481C1C}">
                           <a14:useLocalDpi xmlns:a14="http://schemas.microsoft.com/office/drawing/2010/main" val="0"/>
@@ -1972,24 +1979,735 @@
       </w:pPr>
     </w:p>
     <w:p>
+      <w:pPr>
+        <w:pStyle w:val="ListParagraph"/>
+        <w:numPr>
+          <w:ilvl w:val="0"/>
+          <w:numId w:val="6"/>
+        </w:numPr>
+      </w:pPr>
+      <w:r>
+        <w:t>Tire Temperature</w:t>
+      </w:r>
+      <w:r>
+        <w:t xml:space="preserve"> sensor</w:t>
+      </w:r>
+      <w:r>
+        <w:t xml:space="preserve">- </w:t>
+      </w:r>
+      <w:r>
+        <w:t>Three tire temperature sensors are mounted on a PCB which is attached at certain height above the wheel. These are thermopile IR sensors which provide contact less temperature measurement.</w:t>
+      </w:r>
       <w:r>
         <w:t xml:space="preserve"> </w:t>
       </w:r>
-    </w:p>
-    <w:p>
-      <w:pPr>
-        <w:rPr>
-          <w:rFonts w:ascii="Times New Roman" w:eastAsia="Times New Roman" w:hAnsi="Times New Roman" w:cs="Times New Roman"/>
-          <w:sz w:val="28"/>
-          <w:szCs w:val="28"/>
-        </w:rPr>
-      </w:pPr>
-    </w:p>
-    <w:p>
-      <w:pPr>
-        <w:rPr>
-          <w:rFonts w:ascii="Times New Roman" w:eastAsia="Times New Roman" w:hAnsi="Times New Roman" w:cs="Times New Roman"/>
-          <w:iCs/>
+      <w:r>
+        <w:t xml:space="preserve">The sensors are mounted such that they measure they temperature of the temperature of one third part of the tire namely the middle, </w:t>
+      </w:r>
+      <w:r>
+        <w:t>i</w:t>
+      </w:r>
+      <w:r>
+        <w:t>nner and outer.</w:t>
+      </w:r>
+      <w:r>
+        <w:t xml:space="preserve"> This data is used to validate the camber of the tire. The more the temperature of a part means that it is scrubbing more with the surface.</w:t>
+      </w:r>
+    </w:p>
+    <w:p>
+      <w:pPr>
+        <w:pStyle w:val="ListParagraph"/>
+      </w:pPr>
+    </w:p>
+    <w:p>
+      <w:pPr>
+        <w:pStyle w:val="ListParagraph"/>
+        <w:numPr>
+          <w:ilvl w:val="0"/>
+          <w:numId w:val="6"/>
+        </w:numPr>
+      </w:pPr>
+      <w:r>
+        <w:lastRenderedPageBreak/>
+        <w:t>Suspension Potentiometer</w:t>
+      </w:r>
+      <w:r>
+        <w:t xml:space="preserve">- </w:t>
+      </w:r>
+      <w:r>
+        <w:rPr>
+          <w:color w:val="000000"/>
+        </w:rPr>
+        <w:t>Linear Potentiometers with a stroke length of 100mm. Data used to validate the</w:t>
+      </w:r>
+      <w:r>
+        <w:rPr>
+          <w:color w:val="000000"/>
+        </w:rPr>
+        <w:t xml:space="preserve"> vehicle model, derive wheel travel and loads acting on it.</w:t>
+      </w:r>
+    </w:p>
+    <w:p>
+      <w:pPr>
+        <w:pStyle w:val="ListParagraph"/>
+      </w:pPr>
+    </w:p>
+    <w:p>
+      <w:pPr>
+        <w:pStyle w:val="ListParagraph"/>
+      </w:pPr>
+    </w:p>
+    <w:p>
+      <w:pPr>
+        <w:pStyle w:val="ListParagraph"/>
+        <w:numPr>
+          <w:ilvl w:val="0"/>
+          <w:numId w:val="6"/>
+        </w:numPr>
+      </w:pPr>
+      <w:r>
+        <w:t>Steering Angle-</w:t>
+      </w:r>
+      <w:r>
+        <w:t xml:space="preserve"> Angular Potentiometer. Data used to validate steering design.</w:t>
+      </w:r>
+    </w:p>
+    <w:p>
+      <w:pPr>
+        <w:pStyle w:val="ListParagraph"/>
+      </w:pPr>
+    </w:p>
+    <w:p>
+      <w:pPr>
+        <w:pStyle w:val="ListParagraph"/>
+        <w:numPr>
+          <w:ilvl w:val="0"/>
+          <w:numId w:val="6"/>
+        </w:numPr>
+      </w:pPr>
+      <w:r>
+        <w:t>Brake Pedal Position Sensor-</w:t>
+      </w:r>
+      <w:r>
+        <w:t xml:space="preserve"> </w:t>
+      </w:r>
+      <w:r>
+        <w:t xml:space="preserve">Potentiometer based sensor. </w:t>
+      </w:r>
+      <w:r>
+        <w:t>The data is used for safety circuits.</w:t>
+      </w:r>
+    </w:p>
+    <w:p>
+      <w:pPr>
+        <w:pStyle w:val="ListParagraph"/>
+      </w:pPr>
+    </w:p>
+    <w:p>
+      <w:pPr>
+        <w:pStyle w:val="ListParagraph"/>
+      </w:pPr>
+    </w:p>
+    <w:p>
+      <w:pPr>
+        <w:pStyle w:val="ListParagraph"/>
+        <w:numPr>
+          <w:ilvl w:val="0"/>
+          <w:numId w:val="6"/>
+        </w:numPr>
+      </w:pPr>
+      <w:r>
+        <w:t>Brake Rotor Temperature</w:t>
+      </w:r>
+      <w:r>
+        <w:t xml:space="preserve"> sensor</w:t>
+      </w:r>
+      <w:r>
+        <w:t>-</w:t>
+      </w:r>
+      <w:r>
+        <w:t xml:space="preserve"> </w:t>
+      </w:r>
+      <w:r>
+        <w:rPr>
+          <w:color w:val="000000"/>
+        </w:rPr>
+        <w:t xml:space="preserve">Infrared Temperature Sensor from </w:t>
+      </w:r>
+      <w:proofErr w:type="spellStart"/>
+      <w:r>
+        <w:rPr>
+          <w:color w:val="000000"/>
+        </w:rPr>
+        <w:t>Texense</w:t>
+      </w:r>
+      <w:proofErr w:type="spellEnd"/>
+      <w:r>
+        <w:rPr>
+          <w:color w:val="000000"/>
+        </w:rPr>
+        <w:t xml:space="preserve">. Used for thermal </w:t>
+      </w:r>
+      <w:r>
+        <w:rPr>
+          <w:color w:val="000000"/>
+        </w:rPr>
+        <w:t>brake temperatures.</w:t>
+      </w:r>
+    </w:p>
+    <w:p>
+      <w:pPr>
+        <w:pStyle w:val="ListParagraph"/>
+      </w:pPr>
+    </w:p>
+    <w:p>
+      <w:pPr>
+        <w:pStyle w:val="ListParagraph"/>
+        <w:numPr>
+          <w:ilvl w:val="0"/>
+          <w:numId w:val="6"/>
+        </w:numPr>
+      </w:pPr>
+      <w:r>
+        <w:t>Wheel Speed</w:t>
+      </w:r>
+      <w:r>
+        <w:t xml:space="preserve"> sensor</w:t>
+      </w:r>
+      <w:r>
+        <w:t>-</w:t>
+      </w:r>
+      <w:r>
+        <w:t xml:space="preserve"> Hall </w:t>
+      </w:r>
+      <w:r>
+        <w:t>effect-based</w:t>
+      </w:r>
+      <w:r>
+        <w:t xml:space="preserve"> sensors used to </w:t>
+      </w:r>
+      <w:r>
+        <w:t>calculate ground speed, used during launch control and traction control.</w:t>
+      </w:r>
+    </w:p>
+    <w:p>
+      <w:pPr>
+        <w:pStyle w:val="ListParagraph"/>
+      </w:pPr>
+    </w:p>
+    <w:p>
+      <w:pPr>
+        <w:pStyle w:val="ListParagraph"/>
+        <w:numPr>
+          <w:ilvl w:val="0"/>
+          <w:numId w:val="6"/>
+        </w:numPr>
+      </w:pPr>
+      <w:r>
+        <w:t xml:space="preserve">Engine Coolant </w:t>
+      </w:r>
+      <w:r>
+        <w:t>Temperature</w:t>
+      </w:r>
+      <w:r>
+        <w:t xml:space="preserve"> sensor</w:t>
+      </w:r>
+      <w:r>
+        <w:t>-</w:t>
+      </w:r>
+      <w:r>
+        <w:t xml:space="preserve"> Negative temperature co-efficient thermistors, one placed upstream and one downstream in the cooling path, helps in monitoring safe engine temperature </w:t>
+      </w:r>
+      <w:r>
+        <w:t>and design of new radiators.</w:t>
+      </w:r>
+    </w:p>
+    <w:p>
+      <w:pPr>
+        <w:pStyle w:val="ListParagraph"/>
+      </w:pPr>
+    </w:p>
+    <w:p>
+      <w:pPr>
+        <w:pStyle w:val="ListParagraph"/>
+      </w:pPr>
+      <w:r>
+        <w:t xml:space="preserve">  </w:t>
+      </w:r>
+    </w:p>
+    <w:p>
+      <w:pPr>
+        <w:pStyle w:val="ListParagraph"/>
+        <w:numPr>
+          <w:ilvl w:val="0"/>
+          <w:numId w:val="6"/>
+        </w:numPr>
+      </w:pPr>
+      <w:r>
+        <w:t>Throttle Position Sensor-</w:t>
+      </w:r>
+      <w:r>
+        <w:t>This is a potentiometer based sensor which is used to measure the amount of throttle pressed and this data is used by the ECU to determine the air intake in the engine so that it can adjust the amount of fuel injected to maintain the air-fuel ratio.</w:t>
+      </w:r>
+    </w:p>
+    <w:p>
+      <w:pPr>
+        <w:pStyle w:val="ListParagraph"/>
+      </w:pPr>
+    </w:p>
+    <w:p>
+      <w:pPr>
+        <w:pStyle w:val="ListParagraph"/>
+        <w:numPr>
+          <w:ilvl w:val="0"/>
+          <w:numId w:val="6"/>
+        </w:numPr>
+      </w:pPr>
+      <w:r>
+        <w:t>Oil Pressure</w:t>
+      </w:r>
+      <w:r>
+        <w:t xml:space="preserve"> sensor</w:t>
+      </w:r>
+      <w:r>
+        <w:t>-</w:t>
+      </w:r>
+      <w:r>
+        <w:t xml:space="preserve"> </w:t>
+      </w:r>
+      <w:r>
+        <w:t>Used to measure the pressure of the lubricant to engine to ensure safe running of the engine.</w:t>
+      </w:r>
+    </w:p>
+    <w:p>
+      <w:pPr>
+        <w:pStyle w:val="ListParagraph"/>
+      </w:pPr>
+    </w:p>
+    <w:p>
+      <w:pPr>
+        <w:pStyle w:val="ListParagraph"/>
+        <w:numPr>
+          <w:ilvl w:val="0"/>
+          <w:numId w:val="6"/>
+        </w:numPr>
+      </w:pPr>
+      <w:r>
+        <w:t>Crankshaft Position Sensor-</w:t>
+      </w:r>
+      <w:r>
+        <w:t xml:space="preserve"> Electromagnetic Sensor which calculates position of pistons relative to the Crankshafts angular position, helps in adjusting ignition timing.</w:t>
+      </w:r>
+    </w:p>
+    <w:p>
+      <w:pPr>
+        <w:pStyle w:val="ListParagraph"/>
+      </w:pPr>
+    </w:p>
+    <w:p>
+      <w:pPr>
+        <w:pStyle w:val="ListParagraph"/>
+        <w:numPr>
+          <w:ilvl w:val="0"/>
+          <w:numId w:val="6"/>
+        </w:numPr>
+      </w:pPr>
+      <w:r>
+        <w:t>Camshaft Position Sensor-</w:t>
+      </w:r>
+      <w:r>
+        <w:t>Electromagnetic Sensor which calculates position of inlets relative to the Camshafts angular position, helps in adjusting ignition timing.</w:t>
+      </w:r>
+    </w:p>
+    <w:p>
+      <w:pPr>
+        <w:pStyle w:val="ListParagraph"/>
+      </w:pPr>
+    </w:p>
+    <w:p/>
+    <w:p>
+      <w:pPr>
+        <w:rPr>
+          <w:rFonts w:ascii="Times New Roman" w:eastAsia="Times New Roman" w:hAnsi="Times New Roman" w:cs="Times New Roman"/>
+          <w:b/>
+          <w:sz w:val="20"/>
+          <w:szCs w:val="20"/>
+        </w:rPr>
+      </w:pPr>
+      <w:r>
+        <w:rPr>
+          <w:rFonts w:ascii="Times New Roman" w:eastAsia="Times New Roman" w:hAnsi="Times New Roman" w:cs="Times New Roman"/>
+          <w:b/>
+          <w:sz w:val="20"/>
+          <w:szCs w:val="20"/>
+        </w:rPr>
+        <w:t>DATA ACQUIRING</w:t>
+      </w:r>
+    </w:p>
+    <w:p>
+      <w:pPr>
+        <w:rPr>
+          <w:rFonts w:ascii="Times New Roman" w:eastAsia="Times New Roman" w:hAnsi="Times New Roman" w:cs="Times New Roman"/>
+          <w:b/>
+          <w:sz w:val="20"/>
+          <w:szCs w:val="20"/>
+        </w:rPr>
+      </w:pPr>
+      <w:r>
+        <w:rPr>
+          <w:rFonts w:ascii="Times New Roman" w:eastAsia="Times New Roman" w:hAnsi="Times New Roman" w:cs="Times New Roman"/>
+          <w:b/>
+          <w:sz w:val="20"/>
+          <w:szCs w:val="20"/>
+        </w:rPr>
+        <w:t>(</w:t>
+      </w:r>
+      <w:proofErr w:type="spellStart"/>
+      <w:r>
+        <w:rPr>
+          <w:rFonts w:ascii="Times New Roman" w:eastAsia="Times New Roman" w:hAnsi="Times New Roman" w:cs="Times New Roman"/>
+          <w:b/>
+          <w:sz w:val="20"/>
+          <w:szCs w:val="20"/>
+        </w:rPr>
+        <w:t>varun</w:t>
+      </w:r>
+      <w:proofErr w:type="spellEnd"/>
+      <w:r>
+        <w:rPr>
+          <w:rFonts w:ascii="Times New Roman" w:eastAsia="Times New Roman" w:hAnsi="Times New Roman" w:cs="Times New Roman"/>
+          <w:b/>
+          <w:sz w:val="20"/>
+          <w:szCs w:val="20"/>
+        </w:rPr>
+        <w:t>)</w:t>
+      </w:r>
+    </w:p>
+    <w:p>
+      <w:pPr>
+        <w:rPr>
+          <w:rFonts w:ascii="Times New Roman" w:eastAsia="Times New Roman" w:hAnsi="Times New Roman" w:cs="Times New Roman"/>
+          <w:b/>
+          <w:sz w:val="24"/>
+          <w:szCs w:val="24"/>
+        </w:rPr>
+      </w:pPr>
+    </w:p>
+    <w:p>
+      <w:pPr>
+        <w:rPr>
+          <w:rFonts w:ascii="Times New Roman" w:eastAsia="Times New Roman" w:hAnsi="Times New Roman" w:cs="Times New Roman"/>
+          <w:b/>
+          <w:sz w:val="24"/>
+          <w:szCs w:val="24"/>
+        </w:rPr>
+      </w:pPr>
+      <w:r>
+        <w:rPr>
+          <w:rFonts w:ascii="Times New Roman" w:eastAsia="Times New Roman" w:hAnsi="Times New Roman" w:cs="Times New Roman"/>
+          <w:b/>
+          <w:sz w:val="24"/>
+          <w:szCs w:val="24"/>
+        </w:rPr>
+        <w:t>WIRELESS DATA TRANSMISSION</w:t>
+      </w:r>
+    </w:p>
+    <w:p>
+      <w:pPr>
+        <w:rPr>
+          <w:rFonts w:asciiTheme="minorHAnsi" w:eastAsia="Times New Roman" w:hAnsiTheme="minorHAnsi" w:cstheme="minorHAnsi"/>
+          <w:bCs/>
+        </w:rPr>
+      </w:pPr>
+      <w:r>
+        <w:rPr>
+          <w:rFonts w:asciiTheme="minorHAnsi" w:eastAsia="Times New Roman" w:hAnsiTheme="minorHAnsi" w:cstheme="minorHAnsi"/>
+          <w:bCs/>
+        </w:rPr>
+        <w:t>Seeing live data while the car is running</w:t>
+      </w:r>
+      <w:r>
+        <w:rPr>
+          <w:rFonts w:asciiTheme="minorHAnsi" w:eastAsia="Times New Roman" w:hAnsiTheme="minorHAnsi" w:cstheme="minorHAnsi"/>
+          <w:bCs/>
+        </w:rPr>
+        <w:t xml:space="preserve"> </w:t>
+      </w:r>
+      <w:r>
+        <w:rPr>
+          <w:rFonts w:asciiTheme="minorHAnsi" w:eastAsia="Times New Roman" w:hAnsiTheme="minorHAnsi" w:cstheme="minorHAnsi"/>
+          <w:bCs/>
+        </w:rPr>
+        <w:t>ensures safety of both the car and the</w:t>
+      </w:r>
+      <w:r>
+        <w:rPr>
+          <w:rFonts w:asciiTheme="minorHAnsi" w:eastAsia="Times New Roman" w:hAnsiTheme="minorHAnsi" w:cstheme="minorHAnsi"/>
+          <w:bCs/>
+        </w:rPr>
+        <w:t xml:space="preserve"> </w:t>
+      </w:r>
+      <w:r>
+        <w:rPr>
+          <w:rFonts w:asciiTheme="minorHAnsi" w:eastAsia="Times New Roman" w:hAnsiTheme="minorHAnsi" w:cstheme="minorHAnsi"/>
+          <w:bCs/>
+        </w:rPr>
+        <w:t>driver and also enables the team</w:t>
+      </w:r>
+      <w:r>
+        <w:rPr>
+          <w:rFonts w:asciiTheme="minorHAnsi" w:eastAsia="Times New Roman" w:hAnsiTheme="minorHAnsi" w:cstheme="minorHAnsi"/>
+          <w:bCs/>
+        </w:rPr>
+        <w:t xml:space="preserve"> </w:t>
+      </w:r>
+      <w:r>
+        <w:rPr>
+          <w:rFonts w:asciiTheme="minorHAnsi" w:eastAsia="Times New Roman" w:hAnsiTheme="minorHAnsi" w:cstheme="minorHAnsi"/>
+          <w:bCs/>
+        </w:rPr>
+        <w:t>members to see how the components are</w:t>
+      </w:r>
+      <w:r>
+        <w:rPr>
+          <w:rFonts w:asciiTheme="minorHAnsi" w:eastAsia="Times New Roman" w:hAnsiTheme="minorHAnsi" w:cstheme="minorHAnsi"/>
+          <w:bCs/>
+        </w:rPr>
+        <w:t xml:space="preserve"> </w:t>
+      </w:r>
+      <w:r>
+        <w:rPr>
+          <w:rFonts w:asciiTheme="minorHAnsi" w:eastAsia="Times New Roman" w:hAnsiTheme="minorHAnsi" w:cstheme="minorHAnsi"/>
+          <w:bCs/>
+        </w:rPr>
+        <w:t>performing in real time. The designed</w:t>
+      </w:r>
+      <w:r>
+        <w:rPr>
+          <w:rFonts w:asciiTheme="minorHAnsi" w:eastAsia="Times New Roman" w:hAnsiTheme="minorHAnsi" w:cstheme="minorHAnsi"/>
+          <w:bCs/>
+        </w:rPr>
+        <w:t xml:space="preserve"> </w:t>
+      </w:r>
+      <w:r>
+        <w:rPr>
+          <w:rFonts w:asciiTheme="minorHAnsi" w:eastAsia="Times New Roman" w:hAnsiTheme="minorHAnsi" w:cstheme="minorHAnsi"/>
+          <w:bCs/>
+        </w:rPr>
+        <w:t>telemetry system uses a pair of Xbee</w:t>
+      </w:r>
+      <w:r>
+        <w:rPr>
+          <w:rFonts w:asciiTheme="minorHAnsi" w:eastAsia="Times New Roman" w:hAnsiTheme="minorHAnsi" w:cstheme="minorHAnsi"/>
+          <w:bCs/>
+        </w:rPr>
+        <w:t xml:space="preserve"> Pro 900 Hp </w:t>
+      </w:r>
+      <w:r>
+        <w:rPr>
+          <w:rFonts w:asciiTheme="minorHAnsi" w:eastAsia="Times New Roman" w:hAnsiTheme="minorHAnsi" w:cstheme="minorHAnsi"/>
+          <w:bCs/>
+        </w:rPr>
+        <w:t>modules to establish communication</w:t>
+      </w:r>
+      <w:r>
+        <w:rPr>
+          <w:rFonts w:asciiTheme="minorHAnsi" w:eastAsia="Times New Roman" w:hAnsiTheme="minorHAnsi" w:cstheme="minorHAnsi"/>
+          <w:bCs/>
+        </w:rPr>
+        <w:t xml:space="preserve"> </w:t>
+      </w:r>
+      <w:r>
+        <w:rPr>
+          <w:rFonts w:asciiTheme="minorHAnsi" w:eastAsia="Times New Roman" w:hAnsiTheme="minorHAnsi" w:cstheme="minorHAnsi"/>
+          <w:bCs/>
+        </w:rPr>
+        <w:t>between the car and a laptop</w:t>
+      </w:r>
+      <w:r>
+        <w:rPr>
+          <w:rFonts w:asciiTheme="minorHAnsi" w:eastAsia="Times New Roman" w:hAnsiTheme="minorHAnsi" w:cstheme="minorHAnsi"/>
+          <w:bCs/>
+        </w:rPr>
+        <w:t>.</w:t>
+      </w:r>
+      <w:r>
+        <w:t xml:space="preserve"> </w:t>
+      </w:r>
+      <w:r>
+        <w:rPr>
+          <w:rFonts w:asciiTheme="minorHAnsi" w:eastAsia="Times New Roman" w:hAnsiTheme="minorHAnsi" w:cstheme="minorHAnsi"/>
+          <w:bCs/>
+        </w:rPr>
+        <w:t>The Xbee module placed on the car</w:t>
+      </w:r>
+      <w:r>
+        <w:rPr>
+          <w:rFonts w:asciiTheme="minorHAnsi" w:eastAsia="Times New Roman" w:hAnsiTheme="minorHAnsi" w:cstheme="minorHAnsi"/>
+          <w:bCs/>
+        </w:rPr>
+        <w:t xml:space="preserve"> </w:t>
+      </w:r>
+      <w:r>
+        <w:rPr>
+          <w:rFonts w:asciiTheme="minorHAnsi" w:eastAsia="Times New Roman" w:hAnsiTheme="minorHAnsi" w:cstheme="minorHAnsi"/>
+          <w:bCs/>
+        </w:rPr>
+        <w:t>receives data from the Arduino Mega</w:t>
+      </w:r>
+      <w:r>
+        <w:rPr>
+          <w:rFonts w:asciiTheme="minorHAnsi" w:eastAsia="Times New Roman" w:hAnsiTheme="minorHAnsi" w:cstheme="minorHAnsi"/>
+          <w:bCs/>
+        </w:rPr>
+        <w:t xml:space="preserve"> </w:t>
+      </w:r>
+      <w:r>
+        <w:rPr>
+          <w:rFonts w:asciiTheme="minorHAnsi" w:eastAsia="Times New Roman" w:hAnsiTheme="minorHAnsi" w:cstheme="minorHAnsi"/>
+          <w:bCs/>
+        </w:rPr>
+        <w:t>through UART. It then broadcasts this</w:t>
+      </w:r>
+      <w:r>
+        <w:rPr>
+          <w:rFonts w:asciiTheme="minorHAnsi" w:eastAsia="Times New Roman" w:hAnsiTheme="minorHAnsi" w:cstheme="minorHAnsi"/>
+          <w:bCs/>
+        </w:rPr>
+        <w:t xml:space="preserve"> </w:t>
+      </w:r>
+      <w:r>
+        <w:rPr>
+          <w:rFonts w:asciiTheme="minorHAnsi" w:eastAsia="Times New Roman" w:hAnsiTheme="minorHAnsi" w:cstheme="minorHAnsi"/>
+          <w:bCs/>
+        </w:rPr>
+        <w:t>data to the other the Xbee connected to</w:t>
+      </w:r>
+      <w:r>
+        <w:rPr>
+          <w:rFonts w:asciiTheme="minorHAnsi" w:eastAsia="Times New Roman" w:hAnsiTheme="minorHAnsi" w:cstheme="minorHAnsi"/>
+          <w:bCs/>
+        </w:rPr>
+        <w:t xml:space="preserve"> </w:t>
+      </w:r>
+      <w:r>
+        <w:rPr>
+          <w:rFonts w:asciiTheme="minorHAnsi" w:eastAsia="Times New Roman" w:hAnsiTheme="minorHAnsi" w:cstheme="minorHAnsi"/>
+          <w:bCs/>
+        </w:rPr>
+        <w:t>the laptop. A software was designed</w:t>
+      </w:r>
+      <w:r>
+        <w:rPr>
+          <w:rFonts w:asciiTheme="minorHAnsi" w:eastAsia="Times New Roman" w:hAnsiTheme="minorHAnsi" w:cstheme="minorHAnsi"/>
+          <w:bCs/>
+        </w:rPr>
+        <w:t xml:space="preserve"> </w:t>
+      </w:r>
+      <w:r>
+        <w:rPr>
+          <w:rFonts w:asciiTheme="minorHAnsi" w:eastAsia="Times New Roman" w:hAnsiTheme="minorHAnsi" w:cstheme="minorHAnsi"/>
+          <w:bCs/>
+        </w:rPr>
+        <w:t>using Matlab App Designer to display</w:t>
+      </w:r>
+      <w:r>
+        <w:rPr>
+          <w:rFonts w:asciiTheme="minorHAnsi" w:eastAsia="Times New Roman" w:hAnsiTheme="minorHAnsi" w:cstheme="minorHAnsi"/>
+          <w:bCs/>
+        </w:rPr>
+        <w:t xml:space="preserve"> </w:t>
+      </w:r>
+      <w:r>
+        <w:rPr>
+          <w:rFonts w:asciiTheme="minorHAnsi" w:eastAsia="Times New Roman" w:hAnsiTheme="minorHAnsi" w:cstheme="minorHAnsi"/>
+          <w:bCs/>
+        </w:rPr>
+        <w:t>various data received in an organized</w:t>
+      </w:r>
+      <w:r>
+        <w:rPr>
+          <w:rFonts w:asciiTheme="minorHAnsi" w:eastAsia="Times New Roman" w:hAnsiTheme="minorHAnsi" w:cstheme="minorHAnsi"/>
+          <w:bCs/>
+        </w:rPr>
+        <w:t xml:space="preserve"> </w:t>
+      </w:r>
+      <w:r>
+        <w:rPr>
+          <w:rFonts w:asciiTheme="minorHAnsi" w:eastAsia="Times New Roman" w:hAnsiTheme="minorHAnsi" w:cstheme="minorHAnsi"/>
+          <w:bCs/>
+        </w:rPr>
+        <w:t>way.</w:t>
+      </w:r>
+    </w:p>
+    <w:p>
+      <w:pPr>
+        <w:rPr>
+          <w:rFonts w:ascii="Times New Roman" w:hAnsi="Times New Roman" w:cs="Times New Roman"/>
+          <w:b/>
+          <w:sz w:val="24"/>
+          <w:szCs w:val="24"/>
+        </w:rPr>
+      </w:pPr>
+      <w:r>
+        <w:rPr>
+          <w:rFonts w:ascii="Times New Roman" w:hAnsi="Times New Roman" w:cs="Times New Roman"/>
+          <w:b/>
+          <w:sz w:val="24"/>
+          <w:szCs w:val="24"/>
+        </w:rPr>
+        <w:lastRenderedPageBreak/>
+        <w:t>Display</w:t>
+      </w:r>
+    </w:p>
+    <w:p>
+      <w:pPr>
+        <w:rPr>
+          <w:rFonts w:asciiTheme="minorHAnsi" w:hAnsiTheme="minorHAnsi" w:cstheme="minorHAnsi"/>
+          <w:bCs/>
+        </w:rPr>
+      </w:pPr>
+      <w:r>
+        <w:rPr>
+          <w:rFonts w:asciiTheme="minorHAnsi" w:hAnsiTheme="minorHAnsi" w:cstheme="minorHAnsi"/>
+          <w:bCs/>
+        </w:rPr>
+        <w:t>A Newhaven 240 x 128 LCD display is placed on the dash of the car. It is controlled by the Arduino Mega board which receives data through the CAN bus and transfers it to the display. The display shows information like gear position, rpm which are critical for the driver for optimum performance on track. Information like oil pressure, fuel level tell the driver</w:t>
+      </w:r>
+      <w:r>
+        <w:rPr>
+          <w:rFonts w:asciiTheme="minorHAnsi" w:hAnsiTheme="minorHAnsi" w:cstheme="minorHAnsi"/>
+          <w:bCs/>
+        </w:rPr>
+        <w:t>s</w:t>
+      </w:r>
+      <w:r>
+        <w:rPr>
+          <w:rFonts w:asciiTheme="minorHAnsi" w:hAnsiTheme="minorHAnsi" w:cstheme="minorHAnsi"/>
+          <w:bCs/>
+        </w:rPr>
+        <w:t xml:space="preserve"> the current state of the car so that they ca</w:t>
+      </w:r>
+      <w:r>
+        <w:rPr>
+          <w:rFonts w:asciiTheme="minorHAnsi" w:hAnsiTheme="minorHAnsi" w:cstheme="minorHAnsi"/>
+          <w:bCs/>
+        </w:rPr>
+        <w:t>n adjust their driving accordingly. The data transfer between the board and the display takes place through an 8 bit parallel data transfer.</w:t>
+      </w:r>
+    </w:p>
+    <w:p>
+      <w:pPr>
+        <w:rPr>
+          <w:rFonts w:asciiTheme="minorHAnsi" w:hAnsiTheme="minorHAnsi" w:cstheme="minorHAnsi"/>
+          <w:bCs/>
+        </w:rPr>
+      </w:pPr>
+    </w:p>
+    <w:p>
+      <w:pPr>
+        <w:rPr>
+          <w:rFonts w:ascii="Times New Roman" w:eastAsia="Times New Roman" w:hAnsi="Times New Roman" w:cs="Times New Roman"/>
           <w:sz w:val="28"/>
           <w:szCs w:val="28"/>
         </w:rPr>
@@ -2218,7 +2936,7 @@
   <w:abstractNum w:abstractNumId="2" w15:restartNumberingAfterBreak="0">
     <w:nsid w:val="50877E50"/>
     <w:multiLevelType w:val="hybridMultilevel"/>
-    <w:tmpl w:val="18BC3FAC"/>
+    <w:tmpl w:val="DDEEB3CA"/>
     <w:lvl w:ilvl="0" w:tplc="4009000F">
       <w:start w:val="1"/>
       <w:numFmt w:val="decimal"/>
@@ -2391,6 +3109,92 @@
     <w:nsid w:val="574D78D0"/>
     <w:multiLevelType w:val="hybridMultilevel"/>
     <w:tmpl w:val="0F929C98"/>
+    <w:lvl w:ilvl="0" w:tplc="4009000F">
+      <w:start w:val="1"/>
+      <w:numFmt w:val="decimal"/>
+      <w:lvlText w:val="%1."/>
+      <w:lvlJc w:val="left"/>
+      <w:pPr>
+        <w:ind w:left="720" w:hanging="360"/>
+      </w:pPr>
+    </w:lvl>
+    <w:lvl w:ilvl="1" w:tplc="40090019" w:tentative="1">
+      <w:start w:val="1"/>
+      <w:numFmt w:val="lowerLetter"/>
+      <w:lvlText w:val="%2."/>
+      <w:lvlJc w:val="left"/>
+      <w:pPr>
+        <w:ind w:left="1440" w:hanging="360"/>
+      </w:pPr>
+    </w:lvl>
+    <w:lvl w:ilvl="2" w:tplc="4009001B" w:tentative="1">
+      <w:start w:val="1"/>
+      <w:numFmt w:val="lowerRoman"/>
+      <w:lvlText w:val="%3."/>
+      <w:lvlJc w:val="right"/>
+      <w:pPr>
+        <w:ind w:left="2160" w:hanging="180"/>
+      </w:pPr>
+    </w:lvl>
+    <w:lvl w:ilvl="3" w:tplc="4009000F" w:tentative="1">
+      <w:start w:val="1"/>
+      <w:numFmt w:val="decimal"/>
+      <w:lvlText w:val="%4."/>
+      <w:lvlJc w:val="left"/>
+      <w:pPr>
+        <w:ind w:left="2880" w:hanging="360"/>
+      </w:pPr>
+    </w:lvl>
+    <w:lvl w:ilvl="4" w:tplc="40090019" w:tentative="1">
+      <w:start w:val="1"/>
+      <w:numFmt w:val="lowerLetter"/>
+      <w:lvlText w:val="%5."/>
+      <w:lvlJc w:val="left"/>
+      <w:pPr>
+        <w:ind w:left="3600" w:hanging="360"/>
+      </w:pPr>
+    </w:lvl>
+    <w:lvl w:ilvl="5" w:tplc="4009001B" w:tentative="1">
+      <w:start w:val="1"/>
+      <w:numFmt w:val="lowerRoman"/>
+      <w:lvlText w:val="%6."/>
+      <w:lvlJc w:val="right"/>
+      <w:pPr>
+        <w:ind w:left="4320" w:hanging="180"/>
+      </w:pPr>
+    </w:lvl>
+    <w:lvl w:ilvl="6" w:tplc="4009000F" w:tentative="1">
+      <w:start w:val="1"/>
+      <w:numFmt w:val="decimal"/>
+      <w:lvlText w:val="%7."/>
+      <w:lvlJc w:val="left"/>
+      <w:pPr>
+        <w:ind w:left="5040" w:hanging="360"/>
+      </w:pPr>
+    </w:lvl>
+    <w:lvl w:ilvl="7" w:tplc="40090019" w:tentative="1">
+      <w:start w:val="1"/>
+      <w:numFmt w:val="lowerLetter"/>
+      <w:lvlText w:val="%8."/>
+      <w:lvlJc w:val="left"/>
+      <w:pPr>
+        <w:ind w:left="5760" w:hanging="360"/>
+      </w:pPr>
+    </w:lvl>
+    <w:lvl w:ilvl="8" w:tplc="4009001B" w:tentative="1">
+      <w:start w:val="1"/>
+      <w:numFmt w:val="lowerRoman"/>
+      <w:lvlText w:val="%9."/>
+      <w:lvlJc w:val="right"/>
+      <w:pPr>
+        <w:ind w:left="6480" w:hanging="180"/>
+      </w:pPr>
+    </w:lvl>
+  </w:abstractNum>
+  <w:abstractNum w:abstractNumId="5" w15:restartNumberingAfterBreak="0">
+    <w:nsid w:val="58F325E4"/>
+    <w:multiLevelType w:val="hybridMultilevel"/>
+    <w:tmpl w:val="DDEEB3CA"/>
     <w:lvl w:ilvl="0" w:tplc="4009000F">
       <w:start w:val="1"/>
       <w:numFmt w:val="decimal"/>
@@ -2514,6 +3318,9 @@
     <w:lvlOverride w:ilvl="8">
       <w:startOverride w:val="1"/>
     </w:lvlOverride>
+  </w:num>
+  <w:num w:numId="6">
+    <w:abstractNumId w:val="5"/>
   </w:num>
 </w:numbering>
 </file>
@@ -3278,4 +4085,16 @@
     </a:ext>
   </a:extLst>
 </a:theme>
+</file>
+
+<file path=customXml/item1.xml><?xml version="1.0" encoding="utf-8"?>
+<b:Sources xmlns:b="http://schemas.openxmlformats.org/officeDocument/2006/bibliography" xmlns="http://schemas.openxmlformats.org/officeDocument/2006/bibliography" SelectedStyle="\APASixthEditionOfficeOnline.xsl" StyleName="APA" Version="6"/>
+</file>
+
+<file path=customXml/itemProps1.xml><?xml version="1.0" encoding="utf-8"?>
+<ds:datastoreItem xmlns:ds="http://schemas.openxmlformats.org/officeDocument/2006/customXml" ds:itemID="{F2E4FB64-959F-4783-81BA-6BD8B16154F6}">
+  <ds:schemaRefs>
+    <ds:schemaRef ds:uri="http://schemas.openxmlformats.org/officeDocument/2006/bibliography"/>
+  </ds:schemaRefs>
+</ds:datastoreItem>
 </file>
</xml_diff>

<commit_message>
Description for gui added
</commit_message>
<xml_diff>
--- a/CAN bus Project report.docx
+++ b/CAN bus Project report.docx
@@ -1141,7 +1141,6 @@
           <w:u w:val="single"/>
         </w:rPr>
       </w:pPr>
-      <w:proofErr w:type="spellStart"/>
       <w:r>
         <w:rPr>
           <w:rFonts w:ascii="Times New Roman" w:eastAsia="Times New Roman" w:hAnsi="Times New Roman" w:cs="Times New Roman"/>
@@ -1149,9 +1148,8 @@
           <w:sz w:val="20"/>
           <w:szCs w:val="20"/>
         </w:rPr>
-        <w:t>MoTeC</w:t>
-      </w:r>
-      <w:proofErr w:type="spellEnd"/>
+        <w:t>MoTeC M400</w:t>
+      </w:r>
       <w:r>
         <w:rPr>
           <w:rFonts w:ascii="Times New Roman" w:eastAsia="Times New Roman" w:hAnsi="Times New Roman" w:cs="Times New Roman"/>
@@ -1159,15 +1157,6 @@
           <w:sz w:val="20"/>
           <w:szCs w:val="20"/>
         </w:rPr>
-        <w:t xml:space="preserve"> M400</w:t>
-      </w:r>
-      <w:r>
-        <w:rPr>
-          <w:rFonts w:ascii="Times New Roman" w:eastAsia="Times New Roman" w:hAnsi="Times New Roman" w:cs="Times New Roman"/>
-          <w:b/>
-          <w:sz w:val="20"/>
-          <w:szCs w:val="20"/>
-        </w:rPr>
         <w:t xml:space="preserve"> ECU</w:t>
       </w:r>
     </w:p>
@@ -1184,24 +1173,15 @@
           <w:rFonts w:asciiTheme="minorHAnsi" w:hAnsiTheme="minorHAnsi" w:cstheme="minorHAnsi"/>
           <w:lang w:val="en-US"/>
         </w:rPr>
-        <w:t xml:space="preserve">The MotecM400 engine control unit is a part of the Hundred Series of the </w:t>
-      </w:r>
-      <w:proofErr w:type="spellStart"/>
+        <w:t>The MotecM400 engine control unit is a part of the Hundred Series of the Mo</w:t>
+      </w:r>
       <w:r>
         <w:rPr>
           <w:rFonts w:asciiTheme="minorHAnsi" w:hAnsiTheme="minorHAnsi" w:cstheme="minorHAnsi"/>
           <w:lang w:val="en-US"/>
         </w:rPr>
-        <w:t>Mo</w:t>
-      </w:r>
-      <w:r>
-        <w:rPr>
-          <w:rFonts w:asciiTheme="minorHAnsi" w:hAnsiTheme="minorHAnsi" w:cstheme="minorHAnsi"/>
-          <w:lang w:val="en-US"/>
-        </w:rPr>
         <w:t>TeC</w:t>
       </w:r>
-      <w:proofErr w:type="spellEnd"/>
       <w:r>
         <w:rPr>
           <w:rFonts w:asciiTheme="minorHAnsi" w:hAnsiTheme="minorHAnsi" w:cstheme="minorHAnsi"/>
@@ -2132,21 +2112,7 @@
         <w:rPr>
           <w:color w:val="000000"/>
         </w:rPr>
-        <w:t xml:space="preserve">Infrared Temperature Sensor from </w:t>
-      </w:r>
-      <w:proofErr w:type="spellStart"/>
-      <w:r>
-        <w:rPr>
-          <w:color w:val="000000"/>
-        </w:rPr>
-        <w:t>Texense</w:t>
-      </w:r>
-      <w:proofErr w:type="spellEnd"/>
-      <w:r>
-        <w:rPr>
-          <w:color w:val="000000"/>
-        </w:rPr>
-        <w:t xml:space="preserve">. Used for thermal </w:t>
+        <w:t xml:space="preserve">Infrared Temperature Sensor from Texense. Used for thermal </w:t>
       </w:r>
       <w:r>
         <w:rPr>
@@ -2360,27 +2326,7 @@
           <w:sz w:val="20"/>
           <w:szCs w:val="20"/>
         </w:rPr>
-        <w:t>(</w:t>
-      </w:r>
-      <w:proofErr w:type="spellStart"/>
-      <w:r>
-        <w:rPr>
-          <w:rFonts w:ascii="Times New Roman" w:eastAsia="Times New Roman" w:hAnsi="Times New Roman" w:cs="Times New Roman"/>
-          <w:b/>
-          <w:sz w:val="20"/>
-          <w:szCs w:val="20"/>
-        </w:rPr>
-        <w:t>varun</w:t>
-      </w:r>
-      <w:proofErr w:type="spellEnd"/>
-      <w:r>
-        <w:rPr>
-          <w:rFonts w:ascii="Times New Roman" w:eastAsia="Times New Roman" w:hAnsi="Times New Roman" w:cs="Times New Roman"/>
-          <w:b/>
-          <w:sz w:val="20"/>
-          <w:szCs w:val="20"/>
-        </w:rPr>
-        <w:t>)</w:t>
+        <w:t>(varun)</w:t>
       </w:r>
     </w:p>
     <w:p>
@@ -2708,19 +2654,57 @@
       <w:pPr>
         <w:rPr>
           <w:rFonts w:ascii="Times New Roman" w:eastAsia="Times New Roman" w:hAnsi="Times New Roman" w:cs="Times New Roman"/>
-          <w:sz w:val="28"/>
-          <w:szCs w:val="28"/>
-        </w:rPr>
-      </w:pPr>
-    </w:p>
-    <w:p>
-      <w:pPr>
-        <w:rPr>
-          <w:i/>
-          <w:iCs/>
+          <w:b/>
+          <w:sz w:val="24"/>
+          <w:szCs w:val="24"/>
+        </w:rPr>
+      </w:pPr>
+      <w:r>
+        <w:rPr>
+          <w:rFonts w:ascii="Times New Roman" w:hAnsi="Times New Roman" w:cs="Times New Roman"/>
+          <w:b/>
+          <w:sz w:val="24"/>
+          <w:szCs w:val="24"/>
+        </w:rPr>
+        <w:t>GUI</w:t>
+      </w:r>
+    </w:p>
+    <w:p>
+      <w:pPr>
+        <w:rPr>
           <w:lang w:val="en-US"/>
         </w:rPr>
       </w:pPr>
+      <w:r>
+        <w:rPr>
+          <w:lang w:val="en-US"/>
+        </w:rPr>
+        <w:t>A graphical user interface was designed to using Matlab App Designer to represent the data received from the Xbee module as clearly and possible.</w:t>
+      </w:r>
+      <w:r>
+        <w:rPr>
+          <w:lang w:val="en-US"/>
+        </w:rPr>
+        <w:t xml:space="preserve"> Data such as engine </w:t>
+      </w:r>
+      <w:r>
+        <w:rPr>
+          <w:lang w:val="en-US"/>
+        </w:rPr>
+        <w:t xml:space="preserve">coolant </w:t>
+      </w:r>
+      <w:r>
+        <w:rPr>
+          <w:lang w:val="en-US"/>
+        </w:rPr>
+        <w:t>temperature and oil pressure so that the team can ensure that all systems are running nominally and there is no issue with the car.</w:t>
+      </w:r>
+      <w:r>
+        <w:rPr>
+          <w:lang w:val="en-US"/>
+        </w:rPr>
+        <w:t xml:space="preserve"> Throttle position and RPM is also displayed along with fuel level and battery voltage. The throttle position along with the RPM is used to check the responsiveness of the engine to driver input.</w:t>
+      </w:r>
     </w:p>
     <w:sectPr>
       <w:pgSz w:w="11906" w:h="16838"/>

</xml_diff>